<commit_message>
Spring onlyJavaClass + Bean
</commit_message>
<xml_diff>
--- a/Theory/SpringTheory/TheoryOfSpring.docx
+++ b/Theory/SpringTheory/TheoryOfSpring.docx
@@ -11605,6 +11605,9 @@
       <w:pPr>
         <w:pStyle w:val="a3"/>
         <w:jc w:val="center"/>
+        <w:rPr>
+          <w:lang w:val="en-US"/>
+        </w:rPr>
       </w:pPr>
       <w:r>
         <w:rPr>
@@ -11618,22 +11621,45 @@
       </w:r>
       <w:proofErr w:type="gramEnd"/>
       <w:r>
-        <w:t xml:space="preserve"> класса)</w:t>
+        <w:rPr>
+          <w:lang w:val="en-US"/>
+        </w:rPr>
+        <w:t xml:space="preserve"> </w:t>
+      </w:r>
+      <w:r>
+        <w:t>класса</w:t>
+      </w:r>
+      <w:r>
+        <w:rPr>
+          <w:lang w:val="en-US"/>
+        </w:rPr>
+        <w:t>)</w:t>
       </w:r>
     </w:p>
     <w:p>
       <w:pPr>
         <w:pStyle w:val="a3"/>
         <w:jc w:val="center"/>
+        <w:rPr>
+          <w:lang w:val="en-US"/>
+        </w:rPr>
       </w:pPr>
     </w:p>
     <w:p>
       <w:pPr>
         <w:pStyle w:val="a3"/>
         <w:jc w:val="center"/>
+        <w:rPr>
+          <w:lang w:val="en-US"/>
+        </w:rPr>
       </w:pPr>
     </w:p>
     <w:p>
+      <w:pPr>
+        <w:rPr>
+          <w:lang w:val="en-US"/>
+        </w:rPr>
+      </w:pPr>
       <w:r>
         <w:rPr>
           <w:lang w:val="en-US"/>
@@ -11655,10 +11681,25 @@
         <w:t xml:space="preserve"> </w:t>
       </w:r>
       <w:r>
-        <w:t>в методах</w:t>
+        <w:t>в</w:t>
+      </w:r>
+      <w:r>
+        <w:rPr>
+          <w:lang w:val="en-US"/>
+        </w:rPr>
+        <w:t xml:space="preserve"> </w:t>
+      </w:r>
+      <w:r>
+        <w:t>методах</w:t>
       </w:r>
     </w:p>
-    <w:p/>
+    <w:p>
+      <w:pPr>
+        <w:rPr>
+          <w:lang w:val="en-US"/>
+        </w:rPr>
+      </w:pPr>
+    </w:p>
     <w:p>
       <w:pPr>
         <w:shd w:val="clear" w:color="auto" w:fill="2B2B2B"/>
@@ -17232,8 +17273,6 @@
         <w:lastRenderedPageBreak/>
         <w:t>@</w:t>
       </w:r>
-      <w:bookmarkStart w:id="0" w:name="_GoBack"/>
-      <w:bookmarkEnd w:id="0"/>
       <w:r>
         <w:rPr>
           <w:lang w:val="en-US"/>
@@ -17653,6 +17692,2414 @@
       </w:r>
       <w:proofErr w:type="spellEnd"/>
     </w:p>
+    <w:p/>
+    <w:p>
+      <w:pPr>
+        <w:pStyle w:val="a3"/>
+      </w:pPr>
+      <w:r>
+        <w:t>(</w:t>
+      </w:r>
+      <w:r>
+        <w:t>Используются при начальной инициализации проекта и перед его удалением)</w:t>
+      </w:r>
+    </w:p>
+    <w:p>
+      <w:pPr>
+        <w:pStyle w:val="HTML"/>
+        <w:shd w:val="clear" w:color="auto" w:fill="2B2B2B"/>
+        <w:rPr>
+          <w:color w:val="A9B7C6"/>
+          <w:lang w:val="en-US"/>
+        </w:rPr>
+      </w:pPr>
+      <w:r>
+        <w:rPr>
+          <w:color w:val="BBB529"/>
+          <w:lang w:val="en-US"/>
+        </w:rPr>
+        <w:t>@</w:t>
+      </w:r>
+      <w:proofErr w:type="spellStart"/>
+      <w:r>
+        <w:rPr>
+          <w:color w:val="BBB529"/>
+          <w:lang w:val="en-US"/>
+        </w:rPr>
+        <w:t>PostConstruct</w:t>
+      </w:r>
+      <w:proofErr w:type="spellEnd"/>
+      <w:r>
+        <w:rPr>
+          <w:color w:val="BBB529"/>
+          <w:lang w:val="en-US"/>
+        </w:rPr>
+        <w:br/>
+      </w:r>
+      <w:r>
+        <w:rPr>
+          <w:color w:val="CC7832"/>
+          <w:lang w:val="en-US"/>
+        </w:rPr>
+        <w:t xml:space="preserve">public void </w:t>
+      </w:r>
+      <w:proofErr w:type="spellStart"/>
+      <w:proofErr w:type="gramStart"/>
+      <w:r>
+        <w:rPr>
+          <w:color w:val="FFC66D"/>
+          <w:lang w:val="en-US"/>
+        </w:rPr>
+        <w:t>doMyInit</w:t>
+      </w:r>
+      <w:proofErr w:type="spellEnd"/>
+      <w:r>
+        <w:rPr>
+          <w:color w:val="A9B7C6"/>
+          <w:lang w:val="en-US"/>
+        </w:rPr>
+        <w:t>(</w:t>
+      </w:r>
+      <w:proofErr w:type="gramEnd"/>
+      <w:r>
+        <w:rPr>
+          <w:color w:val="A9B7C6"/>
+          <w:lang w:val="en-US"/>
+        </w:rPr>
+        <w:t>){</w:t>
+      </w:r>
+      <w:r>
+        <w:rPr>
+          <w:color w:val="A9B7C6"/>
+          <w:lang w:val="en-US"/>
+        </w:rPr>
+        <w:br/>
+        <w:t xml:space="preserve">    </w:t>
+      </w:r>
+      <w:proofErr w:type="spellStart"/>
+      <w:r>
+        <w:rPr>
+          <w:color w:val="A9B7C6"/>
+          <w:lang w:val="en-US"/>
+        </w:rPr>
+        <w:t>System.</w:t>
+      </w:r>
+      <w:r>
+        <w:rPr>
+          <w:i/>
+          <w:iCs/>
+          <w:color w:val="9876AA"/>
+          <w:lang w:val="en-US"/>
+        </w:rPr>
+        <w:t>out</w:t>
+      </w:r>
+      <w:r>
+        <w:rPr>
+          <w:color w:val="A9B7C6"/>
+          <w:lang w:val="en-US"/>
+        </w:rPr>
+        <w:t>.println</w:t>
+      </w:r>
+      <w:proofErr w:type="spellEnd"/>
+      <w:r>
+        <w:rPr>
+          <w:color w:val="A9B7C6"/>
+          <w:lang w:val="en-US"/>
+        </w:rPr>
+        <w:t>(</w:t>
+      </w:r>
+      <w:r>
+        <w:rPr>
+          <w:color w:val="6A8759"/>
+          <w:lang w:val="en-US"/>
+        </w:rPr>
+        <w:t xml:space="preserve">"Start </w:t>
+      </w:r>
+      <w:proofErr w:type="spellStart"/>
+      <w:r>
+        <w:rPr>
+          <w:color w:val="6A8759"/>
+          <w:lang w:val="en-US"/>
+        </w:rPr>
+        <w:t>init</w:t>
+      </w:r>
+      <w:proofErr w:type="spellEnd"/>
+      <w:r>
+        <w:rPr>
+          <w:color w:val="6A8759"/>
+          <w:lang w:val="en-US"/>
+        </w:rPr>
+        <w:t>"</w:t>
+      </w:r>
+      <w:r>
+        <w:rPr>
+          <w:color w:val="A9B7C6"/>
+          <w:lang w:val="en-US"/>
+        </w:rPr>
+        <w:t>)</w:t>
+      </w:r>
+      <w:r>
+        <w:rPr>
+          <w:color w:val="CC7832"/>
+          <w:lang w:val="en-US"/>
+        </w:rPr>
+        <w:t>;</w:t>
+      </w:r>
+      <w:r>
+        <w:rPr>
+          <w:color w:val="CC7832"/>
+          <w:lang w:val="en-US"/>
+        </w:rPr>
+        <w:br/>
+      </w:r>
+      <w:r>
+        <w:rPr>
+          <w:color w:val="A9B7C6"/>
+          <w:lang w:val="en-US"/>
+        </w:rPr>
+        <w:t>}</w:t>
+      </w:r>
+      <w:r>
+        <w:rPr>
+          <w:color w:val="A9B7C6"/>
+          <w:lang w:val="en-US"/>
+        </w:rPr>
+        <w:br/>
+      </w:r>
+      <w:r>
+        <w:rPr>
+          <w:color w:val="A9B7C6"/>
+          <w:lang w:val="en-US"/>
+        </w:rPr>
+        <w:br/>
+      </w:r>
+      <w:r>
+        <w:rPr>
+          <w:color w:val="BBB529"/>
+          <w:lang w:val="en-US"/>
+        </w:rPr>
+        <w:t>@</w:t>
+      </w:r>
+      <w:proofErr w:type="spellStart"/>
+      <w:r>
+        <w:rPr>
+          <w:color w:val="BBB529"/>
+          <w:lang w:val="en-US"/>
+        </w:rPr>
+        <w:t>PreDestroy</w:t>
+      </w:r>
+      <w:proofErr w:type="spellEnd"/>
+      <w:r>
+        <w:rPr>
+          <w:color w:val="BBB529"/>
+          <w:lang w:val="en-US"/>
+        </w:rPr>
+        <w:br/>
+      </w:r>
+      <w:r>
+        <w:rPr>
+          <w:color w:val="CC7832"/>
+          <w:lang w:val="en-US"/>
+        </w:rPr>
+        <w:t xml:space="preserve">public void </w:t>
+      </w:r>
+      <w:proofErr w:type="spellStart"/>
+      <w:r>
+        <w:rPr>
+          <w:color w:val="FFC66D"/>
+          <w:lang w:val="en-US"/>
+        </w:rPr>
+        <w:t>doMyDestroy</w:t>
+      </w:r>
+      <w:proofErr w:type="spellEnd"/>
+      <w:r>
+        <w:rPr>
+          <w:color w:val="A9B7C6"/>
+          <w:lang w:val="en-US"/>
+        </w:rPr>
+        <w:t>(){</w:t>
+      </w:r>
+      <w:r>
+        <w:rPr>
+          <w:color w:val="A9B7C6"/>
+          <w:lang w:val="en-US"/>
+        </w:rPr>
+        <w:br/>
+        <w:t xml:space="preserve">    </w:t>
+      </w:r>
+      <w:proofErr w:type="spellStart"/>
+      <w:r>
+        <w:rPr>
+          <w:color w:val="A9B7C6"/>
+          <w:lang w:val="en-US"/>
+        </w:rPr>
+        <w:t>System.</w:t>
+      </w:r>
+      <w:r>
+        <w:rPr>
+          <w:i/>
+          <w:iCs/>
+          <w:color w:val="9876AA"/>
+          <w:lang w:val="en-US"/>
+        </w:rPr>
+        <w:t>out</w:t>
+      </w:r>
+      <w:r>
+        <w:rPr>
+          <w:color w:val="A9B7C6"/>
+          <w:lang w:val="en-US"/>
+        </w:rPr>
+        <w:t>.println</w:t>
+      </w:r>
+      <w:proofErr w:type="spellEnd"/>
+      <w:r>
+        <w:rPr>
+          <w:color w:val="A9B7C6"/>
+          <w:lang w:val="en-US"/>
+        </w:rPr>
+        <w:t>(</w:t>
+      </w:r>
+      <w:r>
+        <w:rPr>
+          <w:color w:val="6A8759"/>
+          <w:lang w:val="en-US"/>
+        </w:rPr>
+        <w:t>"Do my destroy"</w:t>
+      </w:r>
+      <w:r>
+        <w:rPr>
+          <w:color w:val="A9B7C6"/>
+          <w:lang w:val="en-US"/>
+        </w:rPr>
+        <w:t>)</w:t>
+      </w:r>
+      <w:r>
+        <w:rPr>
+          <w:color w:val="CC7832"/>
+          <w:lang w:val="en-US"/>
+        </w:rPr>
+        <w:t>;</w:t>
+      </w:r>
+      <w:r>
+        <w:rPr>
+          <w:color w:val="CC7832"/>
+          <w:lang w:val="en-US"/>
+        </w:rPr>
+        <w:br/>
+      </w:r>
+      <w:r>
+        <w:rPr>
+          <w:color w:val="A9B7C6"/>
+          <w:lang w:val="en-US"/>
+        </w:rPr>
+        <w:t>}</w:t>
+      </w:r>
+    </w:p>
+    <w:p>
+      <w:pPr>
+        <w:pStyle w:val="a3"/>
+        <w:rPr>
+          <w:lang w:val="en-US"/>
+        </w:rPr>
+      </w:pPr>
+      <w:r>
+        <w:rPr>
+          <w:lang w:val="en-US"/>
+        </w:rPr>
+        <w:br/>
+      </w:r>
+    </w:p>
+    <w:p>
+      <w:pPr>
+        <w:rPr>
+          <w:lang w:val="en-US"/>
+        </w:rPr>
+      </w:pPr>
+      <w:r>
+        <w:rPr>
+          <w:lang w:val="en-US"/>
+        </w:rPr>
+        <w:br w:type="column"/>
+      </w:r>
+      <w:r>
+        <w:lastRenderedPageBreak/>
+        <w:t>Создание конфигурационного класса</w:t>
+      </w:r>
+    </w:p>
+    <w:p>
+      <w:pPr>
+        <w:rPr>
+          <w:lang w:val="en-US"/>
+        </w:rPr>
+      </w:pPr>
+    </w:p>
+    <w:p>
+      <w:pPr>
+        <w:shd w:val="clear" w:color="auto" w:fill="2B2B2B"/>
+        <w:tabs>
+          <w:tab w:val="left" w:pos="916"/>
+          <w:tab w:val="left" w:pos="1832"/>
+          <w:tab w:val="left" w:pos="2748"/>
+          <w:tab w:val="left" w:pos="3664"/>
+          <w:tab w:val="left" w:pos="4580"/>
+          <w:tab w:val="left" w:pos="5496"/>
+          <w:tab w:val="left" w:pos="6412"/>
+          <w:tab w:val="left" w:pos="7328"/>
+          <w:tab w:val="left" w:pos="8244"/>
+          <w:tab w:val="left" w:pos="9160"/>
+          <w:tab w:val="left" w:pos="10076"/>
+          <w:tab w:val="left" w:pos="10992"/>
+          <w:tab w:val="left" w:pos="11908"/>
+          <w:tab w:val="left" w:pos="12824"/>
+          <w:tab w:val="left" w:pos="13740"/>
+          <w:tab w:val="left" w:pos="14656"/>
+        </w:tabs>
+        <w:spacing w:line="240" w:lineRule="auto"/>
+        <w:ind w:firstLine="0"/>
+        <w:jc w:val="left"/>
+        <w:rPr>
+          <w:rFonts w:ascii="Courier New" w:eastAsia="Times New Roman" w:hAnsi="Courier New" w:cs="Courier New"/>
+          <w:b w:val="0"/>
+          <w:color w:val="A9B7C6"/>
+          <w:sz w:val="28"/>
+          <w:szCs w:val="28"/>
+          <w:lang w:val="en-US" w:eastAsia="ru-RU"/>
+        </w:rPr>
+      </w:pPr>
+      <w:r>
+        <w:rPr>
+          <w:rFonts w:ascii="Courier New" w:eastAsia="Times New Roman" w:hAnsi="Courier New" w:cs="Courier New"/>
+          <w:b w:val="0"/>
+          <w:color w:val="CC7832"/>
+          <w:sz w:val="28"/>
+          <w:szCs w:val="28"/>
+          <w:lang w:val="en-US" w:eastAsia="ru-RU"/>
+        </w:rPr>
+        <w:t xml:space="preserve">package </w:t>
+      </w:r>
+      <w:proofErr w:type="spellStart"/>
+      <w:r>
+        <w:rPr>
+          <w:rFonts w:ascii="Courier New" w:eastAsia="Times New Roman" w:hAnsi="Courier New" w:cs="Courier New"/>
+          <w:b w:val="0"/>
+          <w:color w:val="A9B7C6"/>
+          <w:sz w:val="28"/>
+          <w:szCs w:val="28"/>
+          <w:lang w:val="en-US" w:eastAsia="ru-RU"/>
+        </w:rPr>
+        <w:t>ru.main</w:t>
+      </w:r>
+      <w:proofErr w:type="spellEnd"/>
+      <w:r>
+        <w:rPr>
+          <w:rFonts w:ascii="Courier New" w:eastAsia="Times New Roman" w:hAnsi="Courier New" w:cs="Courier New"/>
+          <w:b w:val="0"/>
+          <w:color w:val="CC7832"/>
+          <w:sz w:val="28"/>
+          <w:szCs w:val="28"/>
+          <w:lang w:val="en-US" w:eastAsia="ru-RU"/>
+        </w:rPr>
+        <w:t>;</w:t>
+      </w:r>
+      <w:r>
+        <w:rPr>
+          <w:rFonts w:ascii="Courier New" w:eastAsia="Times New Roman" w:hAnsi="Courier New" w:cs="Courier New"/>
+          <w:b w:val="0"/>
+          <w:color w:val="CC7832"/>
+          <w:sz w:val="28"/>
+          <w:szCs w:val="28"/>
+          <w:lang w:val="en-US" w:eastAsia="ru-RU"/>
+        </w:rPr>
+        <w:br/>
+      </w:r>
+      <w:r>
+        <w:rPr>
+          <w:rFonts w:ascii="Courier New" w:eastAsia="Times New Roman" w:hAnsi="Courier New" w:cs="Courier New"/>
+          <w:b w:val="0"/>
+          <w:color w:val="CC7832"/>
+          <w:sz w:val="28"/>
+          <w:szCs w:val="28"/>
+          <w:lang w:val="en-US" w:eastAsia="ru-RU"/>
+        </w:rPr>
+        <w:br/>
+        <w:t xml:space="preserve">import </w:t>
+      </w:r>
+      <w:proofErr w:type="spellStart"/>
+      <w:r>
+        <w:rPr>
+          <w:rFonts w:ascii="Courier New" w:eastAsia="Times New Roman" w:hAnsi="Courier New" w:cs="Courier New"/>
+          <w:b w:val="0"/>
+          <w:color w:val="A9B7C6"/>
+          <w:sz w:val="28"/>
+          <w:szCs w:val="28"/>
+          <w:lang w:val="en-US" w:eastAsia="ru-RU"/>
+        </w:rPr>
+        <w:t>org.springframework.context.annotation.</w:t>
+      </w:r>
+      <w:r>
+        <w:rPr>
+          <w:rFonts w:ascii="Courier New" w:eastAsia="Times New Roman" w:hAnsi="Courier New" w:cs="Courier New"/>
+          <w:b w:val="0"/>
+          <w:color w:val="BBB529"/>
+          <w:sz w:val="28"/>
+          <w:szCs w:val="28"/>
+          <w:lang w:val="en-US" w:eastAsia="ru-RU"/>
+        </w:rPr>
+        <w:t>Bean</w:t>
+      </w:r>
+      <w:proofErr w:type="spellEnd"/>
+      <w:r>
+        <w:rPr>
+          <w:rFonts w:ascii="Courier New" w:eastAsia="Times New Roman" w:hAnsi="Courier New" w:cs="Courier New"/>
+          <w:b w:val="0"/>
+          <w:color w:val="CC7832"/>
+          <w:sz w:val="28"/>
+          <w:szCs w:val="28"/>
+          <w:lang w:val="en-US" w:eastAsia="ru-RU"/>
+        </w:rPr>
+        <w:t>;</w:t>
+      </w:r>
+      <w:r>
+        <w:rPr>
+          <w:rFonts w:ascii="Courier New" w:eastAsia="Times New Roman" w:hAnsi="Courier New" w:cs="Courier New"/>
+          <w:b w:val="0"/>
+          <w:color w:val="CC7832"/>
+          <w:sz w:val="28"/>
+          <w:szCs w:val="28"/>
+          <w:lang w:val="en-US" w:eastAsia="ru-RU"/>
+        </w:rPr>
+        <w:br/>
+        <w:t xml:space="preserve">import </w:t>
+      </w:r>
+      <w:proofErr w:type="spellStart"/>
+      <w:r>
+        <w:rPr>
+          <w:rFonts w:ascii="Courier New" w:eastAsia="Times New Roman" w:hAnsi="Courier New" w:cs="Courier New"/>
+          <w:b w:val="0"/>
+          <w:color w:val="A9B7C6"/>
+          <w:sz w:val="28"/>
+          <w:szCs w:val="28"/>
+          <w:lang w:val="en-US" w:eastAsia="ru-RU"/>
+        </w:rPr>
+        <w:t>org.springframework.context.annotation.</w:t>
+      </w:r>
+      <w:r>
+        <w:rPr>
+          <w:rFonts w:ascii="Courier New" w:eastAsia="Times New Roman" w:hAnsi="Courier New" w:cs="Courier New"/>
+          <w:b w:val="0"/>
+          <w:color w:val="BBB529"/>
+          <w:sz w:val="28"/>
+          <w:szCs w:val="28"/>
+          <w:lang w:val="en-US" w:eastAsia="ru-RU"/>
+        </w:rPr>
+        <w:t>ComponentScan</w:t>
+      </w:r>
+      <w:proofErr w:type="spellEnd"/>
+      <w:r>
+        <w:rPr>
+          <w:rFonts w:ascii="Courier New" w:eastAsia="Times New Roman" w:hAnsi="Courier New" w:cs="Courier New"/>
+          <w:b w:val="0"/>
+          <w:color w:val="CC7832"/>
+          <w:sz w:val="28"/>
+          <w:szCs w:val="28"/>
+          <w:lang w:val="en-US" w:eastAsia="ru-RU"/>
+        </w:rPr>
+        <w:t>;</w:t>
+      </w:r>
+      <w:r>
+        <w:rPr>
+          <w:rFonts w:ascii="Courier New" w:eastAsia="Times New Roman" w:hAnsi="Courier New" w:cs="Courier New"/>
+          <w:b w:val="0"/>
+          <w:color w:val="CC7832"/>
+          <w:sz w:val="28"/>
+          <w:szCs w:val="28"/>
+          <w:lang w:val="en-US" w:eastAsia="ru-RU"/>
+        </w:rPr>
+        <w:br/>
+        <w:t xml:space="preserve">import </w:t>
+      </w:r>
+      <w:proofErr w:type="spellStart"/>
+      <w:r>
+        <w:rPr>
+          <w:rFonts w:ascii="Courier New" w:eastAsia="Times New Roman" w:hAnsi="Courier New" w:cs="Courier New"/>
+          <w:b w:val="0"/>
+          <w:color w:val="A9B7C6"/>
+          <w:sz w:val="28"/>
+          <w:szCs w:val="28"/>
+          <w:lang w:val="en-US" w:eastAsia="ru-RU"/>
+        </w:rPr>
+        <w:t>org.springframework.context.annotation.</w:t>
+      </w:r>
+      <w:r>
+        <w:rPr>
+          <w:rFonts w:ascii="Courier New" w:eastAsia="Times New Roman" w:hAnsi="Courier New" w:cs="Courier New"/>
+          <w:b w:val="0"/>
+          <w:color w:val="BBB529"/>
+          <w:sz w:val="28"/>
+          <w:szCs w:val="28"/>
+          <w:lang w:val="en-US" w:eastAsia="ru-RU"/>
+        </w:rPr>
+        <w:t>Configuration</w:t>
+      </w:r>
+      <w:proofErr w:type="spellEnd"/>
+      <w:r>
+        <w:rPr>
+          <w:rFonts w:ascii="Courier New" w:eastAsia="Times New Roman" w:hAnsi="Courier New" w:cs="Courier New"/>
+          <w:b w:val="0"/>
+          <w:color w:val="CC7832"/>
+          <w:sz w:val="28"/>
+          <w:szCs w:val="28"/>
+          <w:lang w:val="en-US" w:eastAsia="ru-RU"/>
+        </w:rPr>
+        <w:t>;</w:t>
+      </w:r>
+      <w:r>
+        <w:rPr>
+          <w:rFonts w:ascii="Courier New" w:eastAsia="Times New Roman" w:hAnsi="Courier New" w:cs="Courier New"/>
+          <w:b w:val="0"/>
+          <w:color w:val="CC7832"/>
+          <w:sz w:val="28"/>
+          <w:szCs w:val="28"/>
+          <w:lang w:val="en-US" w:eastAsia="ru-RU"/>
+        </w:rPr>
+        <w:br/>
+        <w:t xml:space="preserve">import </w:t>
+      </w:r>
+      <w:proofErr w:type="spellStart"/>
+      <w:r>
+        <w:rPr>
+          <w:rFonts w:ascii="Courier New" w:eastAsia="Times New Roman" w:hAnsi="Courier New" w:cs="Courier New"/>
+          <w:b w:val="0"/>
+          <w:color w:val="A9B7C6"/>
+          <w:sz w:val="28"/>
+          <w:szCs w:val="28"/>
+          <w:lang w:val="en-US" w:eastAsia="ru-RU"/>
+        </w:rPr>
+        <w:t>org.springframework.context.annotation.</w:t>
+      </w:r>
+      <w:r>
+        <w:rPr>
+          <w:rFonts w:ascii="Courier New" w:eastAsia="Times New Roman" w:hAnsi="Courier New" w:cs="Courier New"/>
+          <w:b w:val="0"/>
+          <w:color w:val="BBB529"/>
+          <w:sz w:val="28"/>
+          <w:szCs w:val="28"/>
+          <w:lang w:val="en-US" w:eastAsia="ru-RU"/>
+        </w:rPr>
+        <w:t>Scope</w:t>
+      </w:r>
+      <w:proofErr w:type="spellEnd"/>
+      <w:r>
+        <w:rPr>
+          <w:rFonts w:ascii="Courier New" w:eastAsia="Times New Roman" w:hAnsi="Courier New" w:cs="Courier New"/>
+          <w:b w:val="0"/>
+          <w:color w:val="CC7832"/>
+          <w:sz w:val="28"/>
+          <w:szCs w:val="28"/>
+          <w:lang w:val="en-US" w:eastAsia="ru-RU"/>
+        </w:rPr>
+        <w:t>;</w:t>
+      </w:r>
+      <w:r>
+        <w:rPr>
+          <w:rFonts w:ascii="Courier New" w:eastAsia="Times New Roman" w:hAnsi="Courier New" w:cs="Courier New"/>
+          <w:b w:val="0"/>
+          <w:color w:val="CC7832"/>
+          <w:sz w:val="28"/>
+          <w:szCs w:val="28"/>
+          <w:lang w:val="en-US" w:eastAsia="ru-RU"/>
+        </w:rPr>
+        <w:br/>
+      </w:r>
+      <w:r>
+        <w:rPr>
+          <w:rFonts w:ascii="Courier New" w:eastAsia="Times New Roman" w:hAnsi="Courier New" w:cs="Courier New"/>
+          <w:b w:val="0"/>
+          <w:color w:val="CC7832"/>
+          <w:sz w:val="28"/>
+          <w:szCs w:val="28"/>
+          <w:lang w:val="en-US" w:eastAsia="ru-RU"/>
+        </w:rPr>
+        <w:br/>
+      </w:r>
+      <w:r>
+        <w:rPr>
+          <w:rFonts w:ascii="Courier New" w:eastAsia="Times New Roman" w:hAnsi="Courier New" w:cs="Courier New"/>
+          <w:b w:val="0"/>
+          <w:color w:val="BBB529"/>
+          <w:sz w:val="28"/>
+          <w:szCs w:val="28"/>
+          <w:lang w:val="en-US" w:eastAsia="ru-RU"/>
+        </w:rPr>
+        <w:t>@Configuration</w:t>
+      </w:r>
+      <w:r>
+        <w:rPr>
+          <w:rFonts w:ascii="Courier New" w:eastAsia="Times New Roman" w:hAnsi="Courier New" w:cs="Courier New"/>
+          <w:b w:val="0"/>
+          <w:color w:val="BBB529"/>
+          <w:sz w:val="28"/>
+          <w:szCs w:val="28"/>
+          <w:lang w:val="en-US" w:eastAsia="ru-RU"/>
+        </w:rPr>
+        <w:br/>
+        <w:t>@</w:t>
+      </w:r>
+      <w:proofErr w:type="spellStart"/>
+      <w:r>
+        <w:rPr>
+          <w:rFonts w:ascii="Courier New" w:eastAsia="Times New Roman" w:hAnsi="Courier New" w:cs="Courier New"/>
+          <w:b w:val="0"/>
+          <w:color w:val="BBB529"/>
+          <w:sz w:val="28"/>
+          <w:szCs w:val="28"/>
+          <w:lang w:val="en-US" w:eastAsia="ru-RU"/>
+        </w:rPr>
+        <w:t>ComponentScan</w:t>
+      </w:r>
+      <w:proofErr w:type="spellEnd"/>
+      <w:r>
+        <w:rPr>
+          <w:rFonts w:ascii="Courier New" w:eastAsia="Times New Roman" w:hAnsi="Courier New" w:cs="Courier New"/>
+          <w:b w:val="0"/>
+          <w:color w:val="A9B7C6"/>
+          <w:sz w:val="28"/>
+          <w:szCs w:val="28"/>
+          <w:lang w:val="en-US" w:eastAsia="ru-RU"/>
+        </w:rPr>
+        <w:t>(</w:t>
+      </w:r>
+      <w:r>
+        <w:rPr>
+          <w:rFonts w:ascii="Courier New" w:eastAsia="Times New Roman" w:hAnsi="Courier New" w:cs="Courier New"/>
+          <w:b w:val="0"/>
+          <w:color w:val="6A8759"/>
+          <w:sz w:val="28"/>
+          <w:szCs w:val="28"/>
+          <w:lang w:val="en-US" w:eastAsia="ru-RU"/>
+        </w:rPr>
+        <w:t>"</w:t>
+      </w:r>
+      <w:proofErr w:type="spellStart"/>
+      <w:r>
+        <w:rPr>
+          <w:rFonts w:ascii="Courier New" w:eastAsia="Times New Roman" w:hAnsi="Courier New" w:cs="Courier New"/>
+          <w:b w:val="0"/>
+          <w:color w:val="6A8759"/>
+          <w:sz w:val="28"/>
+          <w:szCs w:val="28"/>
+          <w:lang w:val="en-US" w:eastAsia="ru-RU"/>
+        </w:rPr>
+        <w:t>ru.main</w:t>
+      </w:r>
+      <w:proofErr w:type="spellEnd"/>
+      <w:r>
+        <w:rPr>
+          <w:rFonts w:ascii="Courier New" w:eastAsia="Times New Roman" w:hAnsi="Courier New" w:cs="Courier New"/>
+          <w:b w:val="0"/>
+          <w:color w:val="6A8759"/>
+          <w:sz w:val="28"/>
+          <w:szCs w:val="28"/>
+          <w:lang w:val="en-US" w:eastAsia="ru-RU"/>
+        </w:rPr>
+        <w:t>"</w:t>
+      </w:r>
+      <w:r>
+        <w:rPr>
+          <w:rFonts w:ascii="Courier New" w:eastAsia="Times New Roman" w:hAnsi="Courier New" w:cs="Courier New"/>
+          <w:b w:val="0"/>
+          <w:color w:val="A9B7C6"/>
+          <w:sz w:val="28"/>
+          <w:szCs w:val="28"/>
+          <w:lang w:val="en-US" w:eastAsia="ru-RU"/>
+        </w:rPr>
+        <w:t>)</w:t>
+      </w:r>
+      <w:r>
+        <w:rPr>
+          <w:rFonts w:ascii="Courier New" w:eastAsia="Times New Roman" w:hAnsi="Courier New" w:cs="Courier New"/>
+          <w:b w:val="0"/>
+          <w:color w:val="A9B7C6"/>
+          <w:sz w:val="28"/>
+          <w:szCs w:val="28"/>
+          <w:lang w:val="en-US" w:eastAsia="ru-RU"/>
+        </w:rPr>
+        <w:br/>
+      </w:r>
+      <w:r>
+        <w:rPr>
+          <w:rFonts w:ascii="Courier New" w:eastAsia="Times New Roman" w:hAnsi="Courier New" w:cs="Courier New"/>
+          <w:b w:val="0"/>
+          <w:color w:val="CC7832"/>
+          <w:sz w:val="28"/>
+          <w:szCs w:val="28"/>
+          <w:lang w:val="en-US" w:eastAsia="ru-RU"/>
+        </w:rPr>
+        <w:t xml:space="preserve">public class </w:t>
+      </w:r>
+      <w:proofErr w:type="spellStart"/>
+      <w:r>
+        <w:rPr>
+          <w:rFonts w:ascii="Courier New" w:eastAsia="Times New Roman" w:hAnsi="Courier New" w:cs="Courier New"/>
+          <w:b w:val="0"/>
+          <w:color w:val="A9B7C6"/>
+          <w:sz w:val="28"/>
+          <w:szCs w:val="28"/>
+          <w:lang w:val="en-US" w:eastAsia="ru-RU"/>
+        </w:rPr>
+        <w:t>SpringConfiguration</w:t>
+      </w:r>
+      <w:proofErr w:type="spellEnd"/>
+      <w:r>
+        <w:rPr>
+          <w:rFonts w:ascii="Courier New" w:eastAsia="Times New Roman" w:hAnsi="Courier New" w:cs="Courier New"/>
+          <w:b w:val="0"/>
+          <w:color w:val="A9B7C6"/>
+          <w:sz w:val="28"/>
+          <w:szCs w:val="28"/>
+          <w:lang w:val="en-US" w:eastAsia="ru-RU"/>
+        </w:rPr>
+        <w:t xml:space="preserve"> {</w:t>
+      </w:r>
+      <w:r>
+        <w:rPr>
+          <w:rFonts w:ascii="Courier New" w:eastAsia="Times New Roman" w:hAnsi="Courier New" w:cs="Courier New"/>
+          <w:b w:val="0"/>
+          <w:color w:val="A9B7C6"/>
+          <w:sz w:val="28"/>
+          <w:szCs w:val="28"/>
+          <w:lang w:val="en-US" w:eastAsia="ru-RU"/>
+        </w:rPr>
+        <w:br/>
+      </w:r>
+      <w:r>
+        <w:rPr>
+          <w:rFonts w:ascii="Courier New" w:eastAsia="Times New Roman" w:hAnsi="Courier New" w:cs="Courier New"/>
+          <w:b w:val="0"/>
+          <w:color w:val="A9B7C6"/>
+          <w:sz w:val="28"/>
+          <w:szCs w:val="28"/>
+          <w:lang w:val="en-US" w:eastAsia="ru-RU"/>
+        </w:rPr>
+        <w:br/>
+        <w:t xml:space="preserve">    </w:t>
+      </w:r>
+      <w:r>
+        <w:rPr>
+          <w:rFonts w:ascii="Courier New" w:eastAsia="Times New Roman" w:hAnsi="Courier New" w:cs="Courier New"/>
+          <w:b w:val="0"/>
+          <w:color w:val="BBB529"/>
+          <w:sz w:val="28"/>
+          <w:szCs w:val="28"/>
+          <w:lang w:val="en-US" w:eastAsia="ru-RU"/>
+        </w:rPr>
+        <w:t>@Bean</w:t>
+      </w:r>
+      <w:r>
+        <w:rPr>
+          <w:rFonts w:ascii="Courier New" w:eastAsia="Times New Roman" w:hAnsi="Courier New" w:cs="Courier New"/>
+          <w:b w:val="0"/>
+          <w:color w:val="BBB529"/>
+          <w:sz w:val="28"/>
+          <w:szCs w:val="28"/>
+          <w:lang w:val="en-US" w:eastAsia="ru-RU"/>
+        </w:rPr>
+        <w:br/>
+        <w:t xml:space="preserve">    </w:t>
+      </w:r>
+      <w:r>
+        <w:rPr>
+          <w:rFonts w:ascii="Courier New" w:eastAsia="Times New Roman" w:hAnsi="Courier New" w:cs="Courier New"/>
+          <w:b w:val="0"/>
+          <w:color w:val="CC7832"/>
+          <w:sz w:val="28"/>
+          <w:szCs w:val="28"/>
+          <w:lang w:val="en-US" w:eastAsia="ru-RU"/>
+        </w:rPr>
+        <w:t xml:space="preserve">public </w:t>
+      </w:r>
+      <w:proofErr w:type="spellStart"/>
+      <w:r>
+        <w:rPr>
+          <w:rFonts w:ascii="Courier New" w:eastAsia="Times New Roman" w:hAnsi="Courier New" w:cs="Courier New"/>
+          <w:b w:val="0"/>
+          <w:color w:val="A9B7C6"/>
+          <w:sz w:val="28"/>
+          <w:szCs w:val="28"/>
+          <w:lang w:val="en-US" w:eastAsia="ru-RU"/>
+        </w:rPr>
+        <w:t>ClassicalMusic</w:t>
+      </w:r>
+      <w:proofErr w:type="spellEnd"/>
+      <w:r>
+        <w:rPr>
+          <w:rFonts w:ascii="Courier New" w:eastAsia="Times New Roman" w:hAnsi="Courier New" w:cs="Courier New"/>
+          <w:b w:val="0"/>
+          <w:color w:val="A9B7C6"/>
+          <w:sz w:val="28"/>
+          <w:szCs w:val="28"/>
+          <w:lang w:val="en-US" w:eastAsia="ru-RU"/>
+        </w:rPr>
+        <w:t xml:space="preserve"> </w:t>
+      </w:r>
+      <w:proofErr w:type="spellStart"/>
+      <w:r>
+        <w:rPr>
+          <w:rFonts w:ascii="Courier New" w:eastAsia="Times New Roman" w:hAnsi="Courier New" w:cs="Courier New"/>
+          <w:b w:val="0"/>
+          <w:color w:val="FFC66D"/>
+          <w:sz w:val="28"/>
+          <w:szCs w:val="28"/>
+          <w:lang w:val="en-US" w:eastAsia="ru-RU"/>
+        </w:rPr>
+        <w:t>classicalMusic</w:t>
+      </w:r>
+      <w:proofErr w:type="spellEnd"/>
+      <w:r>
+        <w:rPr>
+          <w:rFonts w:ascii="Courier New" w:eastAsia="Times New Roman" w:hAnsi="Courier New" w:cs="Courier New"/>
+          <w:b w:val="0"/>
+          <w:color w:val="A9B7C6"/>
+          <w:sz w:val="28"/>
+          <w:szCs w:val="28"/>
+          <w:lang w:val="en-US" w:eastAsia="ru-RU"/>
+        </w:rPr>
+        <w:t>(){</w:t>
+      </w:r>
+      <w:r>
+        <w:rPr>
+          <w:rFonts w:ascii="Courier New" w:eastAsia="Times New Roman" w:hAnsi="Courier New" w:cs="Courier New"/>
+          <w:b w:val="0"/>
+          <w:color w:val="A9B7C6"/>
+          <w:sz w:val="28"/>
+          <w:szCs w:val="28"/>
+          <w:lang w:val="en-US" w:eastAsia="ru-RU"/>
+        </w:rPr>
+        <w:br/>
+        <w:t xml:space="preserve">        </w:t>
+      </w:r>
+      <w:r>
+        <w:rPr>
+          <w:rFonts w:ascii="Courier New" w:eastAsia="Times New Roman" w:hAnsi="Courier New" w:cs="Courier New"/>
+          <w:b w:val="0"/>
+          <w:color w:val="CC7832"/>
+          <w:sz w:val="28"/>
+          <w:szCs w:val="28"/>
+          <w:lang w:val="en-US" w:eastAsia="ru-RU"/>
+        </w:rPr>
+        <w:t xml:space="preserve">return new </w:t>
+      </w:r>
+      <w:proofErr w:type="spellStart"/>
+      <w:r>
+        <w:rPr>
+          <w:rFonts w:ascii="Courier New" w:eastAsia="Times New Roman" w:hAnsi="Courier New" w:cs="Courier New"/>
+          <w:b w:val="0"/>
+          <w:color w:val="A9B7C6"/>
+          <w:sz w:val="28"/>
+          <w:szCs w:val="28"/>
+          <w:lang w:val="en-US" w:eastAsia="ru-RU"/>
+        </w:rPr>
+        <w:t>ClassicalMusic</w:t>
+      </w:r>
+      <w:proofErr w:type="spellEnd"/>
+      <w:r>
+        <w:rPr>
+          <w:rFonts w:ascii="Courier New" w:eastAsia="Times New Roman" w:hAnsi="Courier New" w:cs="Courier New"/>
+          <w:b w:val="0"/>
+          <w:color w:val="A9B7C6"/>
+          <w:sz w:val="28"/>
+          <w:szCs w:val="28"/>
+          <w:lang w:val="en-US" w:eastAsia="ru-RU"/>
+        </w:rPr>
+        <w:t>()</w:t>
+      </w:r>
+      <w:r>
+        <w:rPr>
+          <w:rFonts w:ascii="Courier New" w:eastAsia="Times New Roman" w:hAnsi="Courier New" w:cs="Courier New"/>
+          <w:b w:val="0"/>
+          <w:color w:val="CC7832"/>
+          <w:sz w:val="28"/>
+          <w:szCs w:val="28"/>
+          <w:lang w:val="en-US" w:eastAsia="ru-RU"/>
+        </w:rPr>
+        <w:t>;</w:t>
+      </w:r>
+      <w:r>
+        <w:rPr>
+          <w:rFonts w:ascii="Courier New" w:eastAsia="Times New Roman" w:hAnsi="Courier New" w:cs="Courier New"/>
+          <w:b w:val="0"/>
+          <w:color w:val="CC7832"/>
+          <w:sz w:val="28"/>
+          <w:szCs w:val="28"/>
+          <w:lang w:val="en-US" w:eastAsia="ru-RU"/>
+        </w:rPr>
+        <w:br/>
+        <w:t xml:space="preserve">    </w:t>
+      </w:r>
+      <w:r>
+        <w:rPr>
+          <w:rFonts w:ascii="Courier New" w:eastAsia="Times New Roman" w:hAnsi="Courier New" w:cs="Courier New"/>
+          <w:b w:val="0"/>
+          <w:color w:val="A9B7C6"/>
+          <w:sz w:val="28"/>
+          <w:szCs w:val="28"/>
+          <w:lang w:val="en-US" w:eastAsia="ru-RU"/>
+        </w:rPr>
+        <w:t>}</w:t>
+      </w:r>
+      <w:r>
+        <w:rPr>
+          <w:rFonts w:ascii="Courier New" w:eastAsia="Times New Roman" w:hAnsi="Courier New" w:cs="Courier New"/>
+          <w:b w:val="0"/>
+          <w:color w:val="A9B7C6"/>
+          <w:sz w:val="28"/>
+          <w:szCs w:val="28"/>
+          <w:lang w:val="en-US" w:eastAsia="ru-RU"/>
+        </w:rPr>
+        <w:br/>
+      </w:r>
+      <w:r>
+        <w:rPr>
+          <w:rFonts w:ascii="Courier New" w:eastAsia="Times New Roman" w:hAnsi="Courier New" w:cs="Courier New"/>
+          <w:b w:val="0"/>
+          <w:color w:val="A9B7C6"/>
+          <w:sz w:val="28"/>
+          <w:szCs w:val="28"/>
+          <w:lang w:val="en-US" w:eastAsia="ru-RU"/>
+        </w:rPr>
+        <w:br/>
+        <w:t xml:space="preserve">    </w:t>
+      </w:r>
+      <w:r>
+        <w:rPr>
+          <w:rFonts w:ascii="Courier New" w:eastAsia="Times New Roman" w:hAnsi="Courier New" w:cs="Courier New"/>
+          <w:b w:val="0"/>
+          <w:color w:val="BBB529"/>
+          <w:sz w:val="28"/>
+          <w:szCs w:val="28"/>
+          <w:lang w:val="en-US" w:eastAsia="ru-RU"/>
+        </w:rPr>
+        <w:t>@Bean</w:t>
+      </w:r>
+      <w:r>
+        <w:rPr>
+          <w:rFonts w:ascii="Courier New" w:eastAsia="Times New Roman" w:hAnsi="Courier New" w:cs="Courier New"/>
+          <w:b w:val="0"/>
+          <w:color w:val="BBB529"/>
+          <w:sz w:val="28"/>
+          <w:szCs w:val="28"/>
+          <w:lang w:val="en-US" w:eastAsia="ru-RU"/>
+        </w:rPr>
+        <w:br/>
+        <w:t xml:space="preserve">    </w:t>
+      </w:r>
+      <w:r>
+        <w:rPr>
+          <w:rFonts w:ascii="Courier New" w:eastAsia="Times New Roman" w:hAnsi="Courier New" w:cs="Courier New"/>
+          <w:b w:val="0"/>
+          <w:color w:val="CC7832"/>
+          <w:sz w:val="28"/>
+          <w:szCs w:val="28"/>
+          <w:lang w:val="en-US" w:eastAsia="ru-RU"/>
+        </w:rPr>
+        <w:t xml:space="preserve">public </w:t>
+      </w:r>
+      <w:proofErr w:type="spellStart"/>
+      <w:r>
+        <w:rPr>
+          <w:rFonts w:ascii="Courier New" w:eastAsia="Times New Roman" w:hAnsi="Courier New" w:cs="Courier New"/>
+          <w:b w:val="0"/>
+          <w:color w:val="A9B7C6"/>
+          <w:sz w:val="28"/>
+          <w:szCs w:val="28"/>
+          <w:lang w:val="en-US" w:eastAsia="ru-RU"/>
+        </w:rPr>
+        <w:t>RockMusic</w:t>
+      </w:r>
+      <w:proofErr w:type="spellEnd"/>
+      <w:r>
+        <w:rPr>
+          <w:rFonts w:ascii="Courier New" w:eastAsia="Times New Roman" w:hAnsi="Courier New" w:cs="Courier New"/>
+          <w:b w:val="0"/>
+          <w:color w:val="A9B7C6"/>
+          <w:sz w:val="28"/>
+          <w:szCs w:val="28"/>
+          <w:lang w:val="en-US" w:eastAsia="ru-RU"/>
+        </w:rPr>
+        <w:t xml:space="preserve"> </w:t>
+      </w:r>
+      <w:proofErr w:type="spellStart"/>
+      <w:r>
+        <w:rPr>
+          <w:rFonts w:ascii="Courier New" w:eastAsia="Times New Roman" w:hAnsi="Courier New" w:cs="Courier New"/>
+          <w:b w:val="0"/>
+          <w:color w:val="FFC66D"/>
+          <w:sz w:val="28"/>
+          <w:szCs w:val="28"/>
+          <w:lang w:val="en-US" w:eastAsia="ru-RU"/>
+        </w:rPr>
+        <w:t>rockMusic</w:t>
+      </w:r>
+      <w:proofErr w:type="spellEnd"/>
+      <w:r>
+        <w:rPr>
+          <w:rFonts w:ascii="Courier New" w:eastAsia="Times New Roman" w:hAnsi="Courier New" w:cs="Courier New"/>
+          <w:b w:val="0"/>
+          <w:color w:val="A9B7C6"/>
+          <w:sz w:val="28"/>
+          <w:szCs w:val="28"/>
+          <w:lang w:val="en-US" w:eastAsia="ru-RU"/>
+        </w:rPr>
+        <w:t>(){</w:t>
+      </w:r>
+      <w:r>
+        <w:rPr>
+          <w:rFonts w:ascii="Courier New" w:eastAsia="Times New Roman" w:hAnsi="Courier New" w:cs="Courier New"/>
+          <w:b w:val="0"/>
+          <w:color w:val="A9B7C6"/>
+          <w:sz w:val="28"/>
+          <w:szCs w:val="28"/>
+          <w:lang w:val="en-US" w:eastAsia="ru-RU"/>
+        </w:rPr>
+        <w:br/>
+        <w:t xml:space="preserve">        </w:t>
+      </w:r>
+      <w:r>
+        <w:rPr>
+          <w:rFonts w:ascii="Courier New" w:eastAsia="Times New Roman" w:hAnsi="Courier New" w:cs="Courier New"/>
+          <w:b w:val="0"/>
+          <w:color w:val="CC7832"/>
+          <w:sz w:val="28"/>
+          <w:szCs w:val="28"/>
+          <w:lang w:val="en-US" w:eastAsia="ru-RU"/>
+        </w:rPr>
+        <w:t xml:space="preserve">return new </w:t>
+      </w:r>
+      <w:proofErr w:type="spellStart"/>
+      <w:r>
+        <w:rPr>
+          <w:rFonts w:ascii="Courier New" w:eastAsia="Times New Roman" w:hAnsi="Courier New" w:cs="Courier New"/>
+          <w:b w:val="0"/>
+          <w:color w:val="A9B7C6"/>
+          <w:sz w:val="28"/>
+          <w:szCs w:val="28"/>
+          <w:lang w:val="en-US" w:eastAsia="ru-RU"/>
+        </w:rPr>
+        <w:t>RockMusic</w:t>
+      </w:r>
+      <w:proofErr w:type="spellEnd"/>
+      <w:r>
+        <w:rPr>
+          <w:rFonts w:ascii="Courier New" w:eastAsia="Times New Roman" w:hAnsi="Courier New" w:cs="Courier New"/>
+          <w:b w:val="0"/>
+          <w:color w:val="A9B7C6"/>
+          <w:sz w:val="28"/>
+          <w:szCs w:val="28"/>
+          <w:lang w:val="en-US" w:eastAsia="ru-RU"/>
+        </w:rPr>
+        <w:t>()</w:t>
+      </w:r>
+      <w:r>
+        <w:rPr>
+          <w:rFonts w:ascii="Courier New" w:eastAsia="Times New Roman" w:hAnsi="Courier New" w:cs="Courier New"/>
+          <w:b w:val="0"/>
+          <w:color w:val="CC7832"/>
+          <w:sz w:val="28"/>
+          <w:szCs w:val="28"/>
+          <w:lang w:val="en-US" w:eastAsia="ru-RU"/>
+        </w:rPr>
+        <w:t>;</w:t>
+      </w:r>
+      <w:r>
+        <w:rPr>
+          <w:rFonts w:ascii="Courier New" w:eastAsia="Times New Roman" w:hAnsi="Courier New" w:cs="Courier New"/>
+          <w:b w:val="0"/>
+          <w:color w:val="CC7832"/>
+          <w:sz w:val="28"/>
+          <w:szCs w:val="28"/>
+          <w:lang w:val="en-US" w:eastAsia="ru-RU"/>
+        </w:rPr>
+        <w:br/>
+        <w:t xml:space="preserve">    </w:t>
+      </w:r>
+      <w:r>
+        <w:rPr>
+          <w:rFonts w:ascii="Courier New" w:eastAsia="Times New Roman" w:hAnsi="Courier New" w:cs="Courier New"/>
+          <w:b w:val="0"/>
+          <w:color w:val="A9B7C6"/>
+          <w:sz w:val="28"/>
+          <w:szCs w:val="28"/>
+          <w:lang w:val="en-US" w:eastAsia="ru-RU"/>
+        </w:rPr>
+        <w:t>}</w:t>
+      </w:r>
+      <w:r>
+        <w:rPr>
+          <w:rFonts w:ascii="Courier New" w:eastAsia="Times New Roman" w:hAnsi="Courier New" w:cs="Courier New"/>
+          <w:b w:val="0"/>
+          <w:color w:val="A9B7C6"/>
+          <w:sz w:val="28"/>
+          <w:szCs w:val="28"/>
+          <w:lang w:val="en-US" w:eastAsia="ru-RU"/>
+        </w:rPr>
+        <w:br/>
+      </w:r>
+      <w:r>
+        <w:rPr>
+          <w:rFonts w:ascii="Courier New" w:eastAsia="Times New Roman" w:hAnsi="Courier New" w:cs="Courier New"/>
+          <w:b w:val="0"/>
+          <w:color w:val="A9B7C6"/>
+          <w:sz w:val="28"/>
+          <w:szCs w:val="28"/>
+          <w:lang w:val="en-US" w:eastAsia="ru-RU"/>
+        </w:rPr>
+        <w:br/>
+        <w:t xml:space="preserve">    </w:t>
+      </w:r>
+      <w:r>
+        <w:rPr>
+          <w:rFonts w:ascii="Courier New" w:eastAsia="Times New Roman" w:hAnsi="Courier New" w:cs="Courier New"/>
+          <w:b w:val="0"/>
+          <w:color w:val="BBB529"/>
+          <w:sz w:val="28"/>
+          <w:szCs w:val="28"/>
+          <w:lang w:val="en-US" w:eastAsia="ru-RU"/>
+        </w:rPr>
+        <w:t>@Bean</w:t>
+      </w:r>
+      <w:r>
+        <w:rPr>
+          <w:rFonts w:ascii="Courier New" w:eastAsia="Times New Roman" w:hAnsi="Courier New" w:cs="Courier New"/>
+          <w:b w:val="0"/>
+          <w:color w:val="BBB529"/>
+          <w:sz w:val="28"/>
+          <w:szCs w:val="28"/>
+          <w:lang w:val="en-US" w:eastAsia="ru-RU"/>
+        </w:rPr>
+        <w:br/>
+        <w:t xml:space="preserve">    @Scope</w:t>
+      </w:r>
+      <w:r>
+        <w:rPr>
+          <w:rFonts w:ascii="Courier New" w:eastAsia="Times New Roman" w:hAnsi="Courier New" w:cs="Courier New"/>
+          <w:b w:val="0"/>
+          <w:color w:val="A9B7C6"/>
+          <w:sz w:val="28"/>
+          <w:szCs w:val="28"/>
+          <w:lang w:val="en-US" w:eastAsia="ru-RU"/>
+        </w:rPr>
+        <w:t>(</w:t>
+      </w:r>
+      <w:r>
+        <w:rPr>
+          <w:rFonts w:ascii="Courier New" w:eastAsia="Times New Roman" w:hAnsi="Courier New" w:cs="Courier New"/>
+          <w:b w:val="0"/>
+          <w:color w:val="6A8759"/>
+          <w:sz w:val="28"/>
+          <w:szCs w:val="28"/>
+          <w:lang w:val="en-US" w:eastAsia="ru-RU"/>
+        </w:rPr>
+        <w:t>"prototype"</w:t>
+      </w:r>
+      <w:r>
+        <w:rPr>
+          <w:rFonts w:ascii="Courier New" w:eastAsia="Times New Roman" w:hAnsi="Courier New" w:cs="Courier New"/>
+          <w:b w:val="0"/>
+          <w:color w:val="A9B7C6"/>
+          <w:sz w:val="28"/>
+          <w:szCs w:val="28"/>
+          <w:lang w:val="en-US" w:eastAsia="ru-RU"/>
+        </w:rPr>
+        <w:t>)</w:t>
+      </w:r>
+      <w:r>
+        <w:rPr>
+          <w:rFonts w:ascii="Courier New" w:eastAsia="Times New Roman" w:hAnsi="Courier New" w:cs="Courier New"/>
+          <w:b w:val="0"/>
+          <w:color w:val="A9B7C6"/>
+          <w:sz w:val="28"/>
+          <w:szCs w:val="28"/>
+          <w:lang w:val="en-US" w:eastAsia="ru-RU"/>
+        </w:rPr>
+        <w:br/>
+        <w:t xml:space="preserve">    </w:t>
+      </w:r>
+      <w:r>
+        <w:rPr>
+          <w:rFonts w:ascii="Courier New" w:eastAsia="Times New Roman" w:hAnsi="Courier New" w:cs="Courier New"/>
+          <w:b w:val="0"/>
+          <w:color w:val="CC7832"/>
+          <w:sz w:val="28"/>
+          <w:szCs w:val="28"/>
+          <w:lang w:val="en-US" w:eastAsia="ru-RU"/>
+        </w:rPr>
+        <w:t xml:space="preserve">public  </w:t>
+      </w:r>
+      <w:proofErr w:type="spellStart"/>
+      <w:r>
+        <w:rPr>
+          <w:rFonts w:ascii="Courier New" w:eastAsia="Times New Roman" w:hAnsi="Courier New" w:cs="Courier New"/>
+          <w:b w:val="0"/>
+          <w:color w:val="A9B7C6"/>
+          <w:sz w:val="28"/>
+          <w:szCs w:val="28"/>
+          <w:lang w:val="en-US" w:eastAsia="ru-RU"/>
+        </w:rPr>
+        <w:t>MusicPlayer</w:t>
+      </w:r>
+      <w:proofErr w:type="spellEnd"/>
+      <w:r>
+        <w:rPr>
+          <w:rFonts w:ascii="Courier New" w:eastAsia="Times New Roman" w:hAnsi="Courier New" w:cs="Courier New"/>
+          <w:b w:val="0"/>
+          <w:color w:val="A9B7C6"/>
+          <w:sz w:val="28"/>
+          <w:szCs w:val="28"/>
+          <w:lang w:val="en-US" w:eastAsia="ru-RU"/>
+        </w:rPr>
+        <w:t xml:space="preserve"> </w:t>
+      </w:r>
+      <w:proofErr w:type="spellStart"/>
+      <w:r>
+        <w:rPr>
+          <w:rFonts w:ascii="Courier New" w:eastAsia="Times New Roman" w:hAnsi="Courier New" w:cs="Courier New"/>
+          <w:b w:val="0"/>
+          <w:color w:val="FFC66D"/>
+          <w:sz w:val="28"/>
+          <w:szCs w:val="28"/>
+          <w:lang w:val="en-US" w:eastAsia="ru-RU"/>
+        </w:rPr>
+        <w:t>musicPlayer</w:t>
+      </w:r>
+      <w:proofErr w:type="spellEnd"/>
+      <w:r>
+        <w:rPr>
+          <w:rFonts w:ascii="Courier New" w:eastAsia="Times New Roman" w:hAnsi="Courier New" w:cs="Courier New"/>
+          <w:b w:val="0"/>
+          <w:color w:val="A9B7C6"/>
+          <w:sz w:val="28"/>
+          <w:szCs w:val="28"/>
+          <w:lang w:val="en-US" w:eastAsia="ru-RU"/>
+        </w:rPr>
+        <w:t>(){</w:t>
+      </w:r>
+      <w:r>
+        <w:rPr>
+          <w:rFonts w:ascii="Courier New" w:eastAsia="Times New Roman" w:hAnsi="Courier New" w:cs="Courier New"/>
+          <w:b w:val="0"/>
+          <w:color w:val="A9B7C6"/>
+          <w:sz w:val="28"/>
+          <w:szCs w:val="28"/>
+          <w:lang w:val="en-US" w:eastAsia="ru-RU"/>
+        </w:rPr>
+        <w:br/>
+        <w:t xml:space="preserve">        </w:t>
+      </w:r>
+      <w:r>
+        <w:rPr>
+          <w:rFonts w:ascii="Courier New" w:eastAsia="Times New Roman" w:hAnsi="Courier New" w:cs="Courier New"/>
+          <w:b w:val="0"/>
+          <w:color w:val="CC7832"/>
+          <w:sz w:val="28"/>
+          <w:szCs w:val="28"/>
+          <w:lang w:val="en-US" w:eastAsia="ru-RU"/>
+        </w:rPr>
+        <w:t xml:space="preserve">return new </w:t>
+      </w:r>
+      <w:proofErr w:type="spellStart"/>
+      <w:r>
+        <w:rPr>
+          <w:rFonts w:ascii="Courier New" w:eastAsia="Times New Roman" w:hAnsi="Courier New" w:cs="Courier New"/>
+          <w:b w:val="0"/>
+          <w:color w:val="A9B7C6"/>
+          <w:sz w:val="28"/>
+          <w:szCs w:val="28"/>
+          <w:lang w:val="en-US" w:eastAsia="ru-RU"/>
+        </w:rPr>
+        <w:t>MusicPlayer</w:t>
+      </w:r>
+      <w:proofErr w:type="spellEnd"/>
+      <w:r>
+        <w:rPr>
+          <w:rFonts w:ascii="Courier New" w:eastAsia="Times New Roman" w:hAnsi="Courier New" w:cs="Courier New"/>
+          <w:b w:val="0"/>
+          <w:color w:val="A9B7C6"/>
+          <w:sz w:val="28"/>
+          <w:szCs w:val="28"/>
+          <w:lang w:val="en-US" w:eastAsia="ru-RU"/>
+        </w:rPr>
+        <w:t>(</w:t>
+      </w:r>
+      <w:proofErr w:type="spellStart"/>
+      <w:r>
+        <w:rPr>
+          <w:rFonts w:ascii="Courier New" w:eastAsia="Times New Roman" w:hAnsi="Courier New" w:cs="Courier New"/>
+          <w:b w:val="0"/>
+          <w:color w:val="A9B7C6"/>
+          <w:sz w:val="28"/>
+          <w:szCs w:val="28"/>
+          <w:lang w:val="en-US" w:eastAsia="ru-RU"/>
+        </w:rPr>
+        <w:t>rockMusic</w:t>
+      </w:r>
+      <w:proofErr w:type="spellEnd"/>
+      <w:r>
+        <w:rPr>
+          <w:rFonts w:ascii="Courier New" w:eastAsia="Times New Roman" w:hAnsi="Courier New" w:cs="Courier New"/>
+          <w:b w:val="0"/>
+          <w:color w:val="A9B7C6"/>
+          <w:sz w:val="28"/>
+          <w:szCs w:val="28"/>
+          <w:lang w:val="en-US" w:eastAsia="ru-RU"/>
+        </w:rPr>
+        <w:t>()</w:t>
+      </w:r>
+      <w:r>
+        <w:rPr>
+          <w:rFonts w:ascii="Courier New" w:eastAsia="Times New Roman" w:hAnsi="Courier New" w:cs="Courier New"/>
+          <w:b w:val="0"/>
+          <w:color w:val="CC7832"/>
+          <w:sz w:val="28"/>
+          <w:szCs w:val="28"/>
+          <w:lang w:val="en-US" w:eastAsia="ru-RU"/>
+        </w:rPr>
+        <w:t xml:space="preserve">, </w:t>
+      </w:r>
+      <w:proofErr w:type="spellStart"/>
+      <w:r>
+        <w:rPr>
+          <w:rFonts w:ascii="Courier New" w:eastAsia="Times New Roman" w:hAnsi="Courier New" w:cs="Courier New"/>
+          <w:b w:val="0"/>
+          <w:color w:val="A9B7C6"/>
+          <w:sz w:val="28"/>
+          <w:szCs w:val="28"/>
+          <w:lang w:val="en-US" w:eastAsia="ru-RU"/>
+        </w:rPr>
+        <w:t>classicalMusic</w:t>
+      </w:r>
+      <w:proofErr w:type="spellEnd"/>
+      <w:r>
+        <w:rPr>
+          <w:rFonts w:ascii="Courier New" w:eastAsia="Times New Roman" w:hAnsi="Courier New" w:cs="Courier New"/>
+          <w:b w:val="0"/>
+          <w:color w:val="A9B7C6"/>
+          <w:sz w:val="28"/>
+          <w:szCs w:val="28"/>
+          <w:lang w:val="en-US" w:eastAsia="ru-RU"/>
+        </w:rPr>
+        <w:t>())</w:t>
+      </w:r>
+      <w:r>
+        <w:rPr>
+          <w:rFonts w:ascii="Courier New" w:eastAsia="Times New Roman" w:hAnsi="Courier New" w:cs="Courier New"/>
+          <w:b w:val="0"/>
+          <w:color w:val="CC7832"/>
+          <w:sz w:val="28"/>
+          <w:szCs w:val="28"/>
+          <w:lang w:val="en-US" w:eastAsia="ru-RU"/>
+        </w:rPr>
+        <w:t>;</w:t>
+      </w:r>
+      <w:r>
+        <w:rPr>
+          <w:rFonts w:ascii="Courier New" w:eastAsia="Times New Roman" w:hAnsi="Courier New" w:cs="Courier New"/>
+          <w:b w:val="0"/>
+          <w:color w:val="CC7832"/>
+          <w:sz w:val="28"/>
+          <w:szCs w:val="28"/>
+          <w:lang w:val="en-US" w:eastAsia="ru-RU"/>
+        </w:rPr>
+        <w:br/>
+        <w:t xml:space="preserve">    </w:t>
+      </w:r>
+      <w:r>
+        <w:rPr>
+          <w:rFonts w:ascii="Courier New" w:eastAsia="Times New Roman" w:hAnsi="Courier New" w:cs="Courier New"/>
+          <w:b w:val="0"/>
+          <w:color w:val="A9B7C6"/>
+          <w:sz w:val="28"/>
+          <w:szCs w:val="28"/>
+          <w:lang w:val="en-US" w:eastAsia="ru-RU"/>
+        </w:rPr>
+        <w:t>}</w:t>
+      </w:r>
+      <w:r>
+        <w:rPr>
+          <w:rFonts w:ascii="Courier New" w:eastAsia="Times New Roman" w:hAnsi="Courier New" w:cs="Courier New"/>
+          <w:b w:val="0"/>
+          <w:color w:val="A9B7C6"/>
+          <w:sz w:val="28"/>
+          <w:szCs w:val="28"/>
+          <w:lang w:val="en-US" w:eastAsia="ru-RU"/>
+        </w:rPr>
+        <w:br/>
+      </w:r>
+      <w:r>
+        <w:rPr>
+          <w:rFonts w:ascii="Courier New" w:eastAsia="Times New Roman" w:hAnsi="Courier New" w:cs="Courier New"/>
+          <w:b w:val="0"/>
+          <w:color w:val="A9B7C6"/>
+          <w:sz w:val="28"/>
+          <w:szCs w:val="28"/>
+          <w:lang w:val="en-US" w:eastAsia="ru-RU"/>
+        </w:rPr>
+        <w:br/>
+        <w:t xml:space="preserve">    </w:t>
+      </w:r>
+      <w:r>
+        <w:rPr>
+          <w:rFonts w:ascii="Courier New" w:eastAsia="Times New Roman" w:hAnsi="Courier New" w:cs="Courier New"/>
+          <w:b w:val="0"/>
+          <w:color w:val="BBB529"/>
+          <w:sz w:val="28"/>
+          <w:szCs w:val="28"/>
+          <w:lang w:val="en-US" w:eastAsia="ru-RU"/>
+        </w:rPr>
+        <w:t>@Bean</w:t>
+      </w:r>
+      <w:r>
+        <w:rPr>
+          <w:rFonts w:ascii="Courier New" w:eastAsia="Times New Roman" w:hAnsi="Courier New" w:cs="Courier New"/>
+          <w:b w:val="0"/>
+          <w:color w:val="BBB529"/>
+          <w:sz w:val="28"/>
+          <w:szCs w:val="28"/>
+          <w:lang w:val="en-US" w:eastAsia="ru-RU"/>
+        </w:rPr>
+        <w:br/>
+        <w:t xml:space="preserve">    </w:t>
+      </w:r>
+      <w:r>
+        <w:rPr>
+          <w:rFonts w:ascii="Courier New" w:eastAsia="Times New Roman" w:hAnsi="Courier New" w:cs="Courier New"/>
+          <w:b w:val="0"/>
+          <w:color w:val="CC7832"/>
+          <w:sz w:val="28"/>
+          <w:szCs w:val="28"/>
+          <w:lang w:val="en-US" w:eastAsia="ru-RU"/>
+        </w:rPr>
+        <w:t xml:space="preserve">public </w:t>
+      </w:r>
+      <w:r>
+        <w:rPr>
+          <w:rFonts w:ascii="Courier New" w:eastAsia="Times New Roman" w:hAnsi="Courier New" w:cs="Courier New"/>
+          <w:b w:val="0"/>
+          <w:color w:val="A9B7C6"/>
+          <w:sz w:val="28"/>
+          <w:szCs w:val="28"/>
+          <w:lang w:val="en-US" w:eastAsia="ru-RU"/>
+        </w:rPr>
+        <w:t xml:space="preserve">Computer </w:t>
+      </w:r>
+      <w:r>
+        <w:rPr>
+          <w:rFonts w:ascii="Courier New" w:eastAsia="Times New Roman" w:hAnsi="Courier New" w:cs="Courier New"/>
+          <w:b w:val="0"/>
+          <w:color w:val="FFC66D"/>
+          <w:sz w:val="28"/>
+          <w:szCs w:val="28"/>
+          <w:lang w:val="en-US" w:eastAsia="ru-RU"/>
+        </w:rPr>
+        <w:t>computer</w:t>
+      </w:r>
+      <w:r>
+        <w:rPr>
+          <w:rFonts w:ascii="Courier New" w:eastAsia="Times New Roman" w:hAnsi="Courier New" w:cs="Courier New"/>
+          <w:b w:val="0"/>
+          <w:color w:val="A9B7C6"/>
+          <w:sz w:val="28"/>
+          <w:szCs w:val="28"/>
+          <w:lang w:val="en-US" w:eastAsia="ru-RU"/>
+        </w:rPr>
+        <w:t>(){</w:t>
+      </w:r>
+      <w:r>
+        <w:rPr>
+          <w:rFonts w:ascii="Courier New" w:eastAsia="Times New Roman" w:hAnsi="Courier New" w:cs="Courier New"/>
+          <w:b w:val="0"/>
+          <w:color w:val="A9B7C6"/>
+          <w:sz w:val="28"/>
+          <w:szCs w:val="28"/>
+          <w:lang w:val="en-US" w:eastAsia="ru-RU"/>
+        </w:rPr>
+        <w:br/>
+        <w:t xml:space="preserve">        </w:t>
+      </w:r>
+      <w:r>
+        <w:rPr>
+          <w:rFonts w:ascii="Courier New" w:eastAsia="Times New Roman" w:hAnsi="Courier New" w:cs="Courier New"/>
+          <w:b w:val="0"/>
+          <w:color w:val="CC7832"/>
+          <w:sz w:val="28"/>
+          <w:szCs w:val="28"/>
+          <w:lang w:val="en-US" w:eastAsia="ru-RU"/>
+        </w:rPr>
+        <w:t xml:space="preserve">return new </w:t>
+      </w:r>
+      <w:r>
+        <w:rPr>
+          <w:rFonts w:ascii="Courier New" w:eastAsia="Times New Roman" w:hAnsi="Courier New" w:cs="Courier New"/>
+          <w:b w:val="0"/>
+          <w:color w:val="A9B7C6"/>
+          <w:sz w:val="28"/>
+          <w:szCs w:val="28"/>
+          <w:lang w:val="en-US" w:eastAsia="ru-RU"/>
+        </w:rPr>
+        <w:t>Computer(</w:t>
+      </w:r>
+      <w:proofErr w:type="spellStart"/>
+      <w:r>
+        <w:rPr>
+          <w:rFonts w:ascii="Courier New" w:eastAsia="Times New Roman" w:hAnsi="Courier New" w:cs="Courier New"/>
+          <w:b w:val="0"/>
+          <w:color w:val="A9B7C6"/>
+          <w:sz w:val="28"/>
+          <w:szCs w:val="28"/>
+          <w:lang w:val="en-US" w:eastAsia="ru-RU"/>
+        </w:rPr>
+        <w:t>musicPlayer</w:t>
+      </w:r>
+      <w:proofErr w:type="spellEnd"/>
+      <w:r>
+        <w:rPr>
+          <w:rFonts w:ascii="Courier New" w:eastAsia="Times New Roman" w:hAnsi="Courier New" w:cs="Courier New"/>
+          <w:b w:val="0"/>
+          <w:color w:val="A9B7C6"/>
+          <w:sz w:val="28"/>
+          <w:szCs w:val="28"/>
+          <w:lang w:val="en-US" w:eastAsia="ru-RU"/>
+        </w:rPr>
+        <w:t>())</w:t>
+      </w:r>
+      <w:r>
+        <w:rPr>
+          <w:rFonts w:ascii="Courier New" w:eastAsia="Times New Roman" w:hAnsi="Courier New" w:cs="Courier New"/>
+          <w:b w:val="0"/>
+          <w:color w:val="CC7832"/>
+          <w:sz w:val="28"/>
+          <w:szCs w:val="28"/>
+          <w:lang w:val="en-US" w:eastAsia="ru-RU"/>
+        </w:rPr>
+        <w:t>;</w:t>
+      </w:r>
+      <w:r>
+        <w:rPr>
+          <w:rFonts w:ascii="Courier New" w:eastAsia="Times New Roman" w:hAnsi="Courier New" w:cs="Courier New"/>
+          <w:b w:val="0"/>
+          <w:color w:val="CC7832"/>
+          <w:sz w:val="28"/>
+          <w:szCs w:val="28"/>
+          <w:lang w:val="en-US" w:eastAsia="ru-RU"/>
+        </w:rPr>
+        <w:br/>
+        <w:t xml:space="preserve">    </w:t>
+      </w:r>
+      <w:r>
+        <w:rPr>
+          <w:rFonts w:ascii="Courier New" w:eastAsia="Times New Roman" w:hAnsi="Courier New" w:cs="Courier New"/>
+          <w:b w:val="0"/>
+          <w:color w:val="A9B7C6"/>
+          <w:sz w:val="28"/>
+          <w:szCs w:val="28"/>
+          <w:lang w:val="en-US" w:eastAsia="ru-RU"/>
+        </w:rPr>
+        <w:t>}</w:t>
+      </w:r>
+      <w:r>
+        <w:rPr>
+          <w:rFonts w:ascii="Courier New" w:eastAsia="Times New Roman" w:hAnsi="Courier New" w:cs="Courier New"/>
+          <w:b w:val="0"/>
+          <w:color w:val="A9B7C6"/>
+          <w:sz w:val="28"/>
+          <w:szCs w:val="28"/>
+          <w:lang w:val="en-US" w:eastAsia="ru-RU"/>
+        </w:rPr>
+        <w:br/>
+        <w:t>}</w:t>
+      </w:r>
+    </w:p>
+    <w:p>
+      <w:pPr>
+        <w:pStyle w:val="a3"/>
+        <w:jc w:val="center"/>
+      </w:pPr>
+      <w:r>
+        <w:rPr>
+          <w:lang w:val="en-US"/>
+        </w:rPr>
+        <w:t>(</w:t>
+      </w:r>
+      <w:r>
+        <w:t>Это код конфигурационного класса)</w:t>
+      </w:r>
+    </w:p>
+    <w:p>
+      <w:pPr>
+        <w:pStyle w:val="HTML"/>
+        <w:shd w:val="clear" w:color="auto" w:fill="2B2B2B"/>
+        <w:rPr>
+          <w:color w:val="A9B7C6"/>
+          <w:sz w:val="28"/>
+          <w:szCs w:val="28"/>
+          <w:lang w:val="en-US"/>
+        </w:rPr>
+      </w:pPr>
+      <w:r>
+        <w:rPr>
+          <w:lang w:val="en-US"/>
+        </w:rPr>
+        <w:br w:type="column"/>
+      </w:r>
+      <w:r>
+        <w:rPr>
+          <w:color w:val="CC7832"/>
+          <w:sz w:val="28"/>
+          <w:szCs w:val="28"/>
+          <w:lang w:val="en-US"/>
+        </w:rPr>
+        <w:lastRenderedPageBreak/>
+        <w:t xml:space="preserve">package </w:t>
+      </w:r>
+      <w:proofErr w:type="spellStart"/>
+      <w:r>
+        <w:rPr>
+          <w:color w:val="A9B7C6"/>
+          <w:sz w:val="28"/>
+          <w:szCs w:val="28"/>
+          <w:lang w:val="en-US"/>
+        </w:rPr>
+        <w:t>ru.main</w:t>
+      </w:r>
+      <w:proofErr w:type="spellEnd"/>
+      <w:r>
+        <w:rPr>
+          <w:color w:val="CC7832"/>
+          <w:sz w:val="28"/>
+          <w:szCs w:val="28"/>
+          <w:lang w:val="en-US"/>
+        </w:rPr>
+        <w:t>;</w:t>
+      </w:r>
+      <w:r>
+        <w:rPr>
+          <w:color w:val="CC7832"/>
+          <w:sz w:val="28"/>
+          <w:szCs w:val="28"/>
+          <w:lang w:val="en-US"/>
+        </w:rPr>
+        <w:br/>
+      </w:r>
+      <w:r>
+        <w:rPr>
+          <w:color w:val="CC7832"/>
+          <w:sz w:val="28"/>
+          <w:szCs w:val="28"/>
+          <w:lang w:val="en-US"/>
+        </w:rPr>
+        <w:br/>
+        <w:t xml:space="preserve">import </w:t>
+      </w:r>
+      <w:r>
+        <w:rPr>
+          <w:color w:val="A9B7C6"/>
+          <w:sz w:val="28"/>
+          <w:szCs w:val="28"/>
+          <w:lang w:val="en-US"/>
+        </w:rPr>
+        <w:t>org.springframework.context.annotation.AnnotationConfigApplicationContext</w:t>
+      </w:r>
+      <w:r>
+        <w:rPr>
+          <w:color w:val="CC7832"/>
+          <w:sz w:val="28"/>
+          <w:szCs w:val="28"/>
+          <w:lang w:val="en-US"/>
+        </w:rPr>
+        <w:t>;</w:t>
+      </w:r>
+      <w:r>
+        <w:rPr>
+          <w:color w:val="CC7832"/>
+          <w:sz w:val="28"/>
+          <w:szCs w:val="28"/>
+          <w:lang w:val="en-US"/>
+        </w:rPr>
+        <w:br/>
+      </w:r>
+      <w:proofErr w:type="spellStart"/>
+      <w:r>
+        <w:rPr>
+          <w:color w:val="CC7832"/>
+          <w:sz w:val="28"/>
+          <w:szCs w:val="28"/>
+          <w:lang w:val="en-US"/>
+        </w:rPr>
+        <w:t>import</w:t>
+      </w:r>
+      <w:proofErr w:type="spellEnd"/>
+      <w:r>
+        <w:rPr>
+          <w:color w:val="CC7832"/>
+          <w:sz w:val="28"/>
+          <w:szCs w:val="28"/>
+          <w:lang w:val="en-US"/>
+        </w:rPr>
+        <w:t xml:space="preserve"> </w:t>
+      </w:r>
+      <w:r>
+        <w:rPr>
+          <w:color w:val="A9B7C6"/>
+          <w:sz w:val="28"/>
+          <w:szCs w:val="28"/>
+          <w:lang w:val="en-US"/>
+        </w:rPr>
+        <w:t>org.springframework.context.support.ClassPathXmlApplicationContext</w:t>
+      </w:r>
+      <w:r>
+        <w:rPr>
+          <w:color w:val="CC7832"/>
+          <w:sz w:val="28"/>
+          <w:szCs w:val="28"/>
+          <w:lang w:val="en-US"/>
+        </w:rPr>
+        <w:t>;</w:t>
+      </w:r>
+      <w:r>
+        <w:rPr>
+          <w:color w:val="CC7832"/>
+          <w:sz w:val="28"/>
+          <w:szCs w:val="28"/>
+          <w:lang w:val="en-US"/>
+        </w:rPr>
+        <w:br/>
+      </w:r>
+      <w:r>
+        <w:rPr>
+          <w:color w:val="CC7832"/>
+          <w:sz w:val="28"/>
+          <w:szCs w:val="28"/>
+          <w:lang w:val="en-US"/>
+        </w:rPr>
+        <w:br/>
+        <w:t xml:space="preserve">public class </w:t>
+      </w:r>
+      <w:r>
+        <w:rPr>
+          <w:color w:val="A9B7C6"/>
+          <w:sz w:val="28"/>
+          <w:szCs w:val="28"/>
+          <w:lang w:val="en-US"/>
+        </w:rPr>
+        <w:t>Start {</w:t>
+      </w:r>
+      <w:r>
+        <w:rPr>
+          <w:color w:val="A9B7C6"/>
+          <w:sz w:val="28"/>
+          <w:szCs w:val="28"/>
+          <w:lang w:val="en-US"/>
+        </w:rPr>
+        <w:br/>
+        <w:t xml:space="preserve">    </w:t>
+      </w:r>
+      <w:r>
+        <w:rPr>
+          <w:color w:val="CC7832"/>
+          <w:sz w:val="28"/>
+          <w:szCs w:val="28"/>
+          <w:lang w:val="en-US"/>
+        </w:rPr>
+        <w:t xml:space="preserve">public static void </w:t>
+      </w:r>
+      <w:r>
+        <w:rPr>
+          <w:color w:val="FFC66D"/>
+          <w:sz w:val="28"/>
+          <w:szCs w:val="28"/>
+          <w:lang w:val="en-US"/>
+        </w:rPr>
+        <w:t>main</w:t>
+      </w:r>
+      <w:r>
+        <w:rPr>
+          <w:color w:val="A9B7C6"/>
+          <w:sz w:val="28"/>
+          <w:szCs w:val="28"/>
+          <w:lang w:val="en-US"/>
+        </w:rPr>
+        <w:t xml:space="preserve">(String[] </w:t>
+      </w:r>
+      <w:proofErr w:type="spellStart"/>
+      <w:r>
+        <w:rPr>
+          <w:color w:val="A9B7C6"/>
+          <w:sz w:val="28"/>
+          <w:szCs w:val="28"/>
+          <w:lang w:val="en-US"/>
+        </w:rPr>
+        <w:t>args</w:t>
+      </w:r>
+      <w:proofErr w:type="spellEnd"/>
+      <w:r>
+        <w:rPr>
+          <w:color w:val="A9B7C6"/>
+          <w:sz w:val="28"/>
+          <w:szCs w:val="28"/>
+          <w:lang w:val="en-US"/>
+        </w:rPr>
+        <w:t>) {</w:t>
+      </w:r>
+      <w:r>
+        <w:rPr>
+          <w:color w:val="A9B7C6"/>
+          <w:sz w:val="28"/>
+          <w:szCs w:val="28"/>
+          <w:lang w:val="en-US"/>
+        </w:rPr>
+        <w:br/>
+      </w:r>
+      <w:r>
+        <w:rPr>
+          <w:color w:val="A9B7C6"/>
+          <w:sz w:val="28"/>
+          <w:szCs w:val="28"/>
+          <w:lang w:val="en-US"/>
+        </w:rPr>
+        <w:br/>
+        <w:t xml:space="preserve">        </w:t>
+      </w:r>
+      <w:proofErr w:type="spellStart"/>
+      <w:r>
+        <w:rPr>
+          <w:color w:val="A9B7C6"/>
+          <w:sz w:val="28"/>
+          <w:szCs w:val="28"/>
+          <w:lang w:val="en-US"/>
+        </w:rPr>
+        <w:t>AnnotationConfigApplicationContext</w:t>
+      </w:r>
+      <w:proofErr w:type="spellEnd"/>
+      <w:r>
+        <w:rPr>
+          <w:color w:val="A9B7C6"/>
+          <w:sz w:val="28"/>
+          <w:szCs w:val="28"/>
+          <w:lang w:val="en-US"/>
+        </w:rPr>
+        <w:t xml:space="preserve"> context = </w:t>
+      </w:r>
+      <w:r>
+        <w:rPr>
+          <w:color w:val="CC7832"/>
+          <w:sz w:val="28"/>
+          <w:szCs w:val="28"/>
+          <w:lang w:val="en-US"/>
+        </w:rPr>
+        <w:t xml:space="preserve">new </w:t>
+      </w:r>
+      <w:proofErr w:type="spellStart"/>
+      <w:r>
+        <w:rPr>
+          <w:color w:val="A9B7C6"/>
+          <w:sz w:val="28"/>
+          <w:szCs w:val="28"/>
+          <w:lang w:val="en-US"/>
+        </w:rPr>
+        <w:t>AnnotationConfigApplicationContext</w:t>
+      </w:r>
+      <w:proofErr w:type="spellEnd"/>
+      <w:r>
+        <w:rPr>
+          <w:color w:val="A9B7C6"/>
+          <w:sz w:val="28"/>
+          <w:szCs w:val="28"/>
+          <w:lang w:val="en-US"/>
+        </w:rPr>
+        <w:t>(</w:t>
+      </w:r>
+      <w:proofErr w:type="spellStart"/>
+      <w:r>
+        <w:rPr>
+          <w:color w:val="A9B7C6"/>
+          <w:sz w:val="28"/>
+          <w:szCs w:val="28"/>
+          <w:lang w:val="en-US"/>
+        </w:rPr>
+        <w:t>SpringConfiguration.</w:t>
+      </w:r>
+      <w:r>
+        <w:rPr>
+          <w:color w:val="CC7832"/>
+          <w:sz w:val="28"/>
+          <w:szCs w:val="28"/>
+          <w:lang w:val="en-US"/>
+        </w:rPr>
+        <w:t>class</w:t>
+      </w:r>
+      <w:proofErr w:type="spellEnd"/>
+      <w:r>
+        <w:rPr>
+          <w:color w:val="A9B7C6"/>
+          <w:sz w:val="28"/>
+          <w:szCs w:val="28"/>
+          <w:lang w:val="en-US"/>
+        </w:rPr>
+        <w:t>)</w:t>
+      </w:r>
+      <w:r>
+        <w:rPr>
+          <w:color w:val="CC7832"/>
+          <w:sz w:val="28"/>
+          <w:szCs w:val="28"/>
+          <w:lang w:val="en-US"/>
+        </w:rPr>
+        <w:t>;</w:t>
+      </w:r>
+      <w:r>
+        <w:rPr>
+          <w:color w:val="CC7832"/>
+          <w:sz w:val="28"/>
+          <w:szCs w:val="28"/>
+          <w:lang w:val="en-US"/>
+        </w:rPr>
+        <w:br/>
+        <w:t xml:space="preserve">        </w:t>
+      </w:r>
+      <w:proofErr w:type="spellStart"/>
+      <w:r>
+        <w:rPr>
+          <w:color w:val="A9B7C6"/>
+          <w:sz w:val="28"/>
+          <w:szCs w:val="28"/>
+          <w:lang w:val="en-US"/>
+        </w:rPr>
+        <w:t>MusicPlayer</w:t>
+      </w:r>
+      <w:proofErr w:type="spellEnd"/>
+      <w:r>
+        <w:rPr>
+          <w:color w:val="A9B7C6"/>
+          <w:sz w:val="28"/>
+          <w:szCs w:val="28"/>
+          <w:lang w:val="en-US"/>
+        </w:rPr>
+        <w:t xml:space="preserve"> musicPlayer1 = </w:t>
+      </w:r>
+      <w:proofErr w:type="spellStart"/>
+      <w:r>
+        <w:rPr>
+          <w:color w:val="A9B7C6"/>
+          <w:sz w:val="28"/>
+          <w:szCs w:val="28"/>
+          <w:lang w:val="en-US"/>
+        </w:rPr>
+        <w:t>context.getBean</w:t>
+      </w:r>
+      <w:proofErr w:type="spellEnd"/>
+      <w:r>
+        <w:rPr>
+          <w:color w:val="A9B7C6"/>
+          <w:sz w:val="28"/>
+          <w:szCs w:val="28"/>
+          <w:lang w:val="en-US"/>
+        </w:rPr>
+        <w:t>(</w:t>
+      </w:r>
+      <w:r>
+        <w:rPr>
+          <w:color w:val="6A8759"/>
+          <w:sz w:val="28"/>
+          <w:szCs w:val="28"/>
+          <w:lang w:val="en-US"/>
+        </w:rPr>
+        <w:t>"</w:t>
+      </w:r>
+      <w:proofErr w:type="spellStart"/>
+      <w:r>
+        <w:rPr>
+          <w:color w:val="6A8759"/>
+          <w:sz w:val="28"/>
+          <w:szCs w:val="28"/>
+          <w:lang w:val="en-US"/>
+        </w:rPr>
+        <w:t>musicPlayer</w:t>
+      </w:r>
+      <w:proofErr w:type="spellEnd"/>
+      <w:r>
+        <w:rPr>
+          <w:color w:val="6A8759"/>
+          <w:sz w:val="28"/>
+          <w:szCs w:val="28"/>
+          <w:lang w:val="en-US"/>
+        </w:rPr>
+        <w:t>"</w:t>
+      </w:r>
+      <w:r>
+        <w:rPr>
+          <w:color w:val="CC7832"/>
+          <w:sz w:val="28"/>
+          <w:szCs w:val="28"/>
+          <w:lang w:val="en-US"/>
+        </w:rPr>
+        <w:t xml:space="preserve">, </w:t>
+      </w:r>
+      <w:proofErr w:type="spellStart"/>
+      <w:r>
+        <w:rPr>
+          <w:color w:val="A9B7C6"/>
+          <w:sz w:val="28"/>
+          <w:szCs w:val="28"/>
+          <w:lang w:val="en-US"/>
+        </w:rPr>
+        <w:t>MusicPlayer.</w:t>
+      </w:r>
+      <w:r>
+        <w:rPr>
+          <w:color w:val="CC7832"/>
+          <w:sz w:val="28"/>
+          <w:szCs w:val="28"/>
+          <w:lang w:val="en-US"/>
+        </w:rPr>
+        <w:t>class</w:t>
+      </w:r>
+      <w:proofErr w:type="spellEnd"/>
+      <w:r>
+        <w:rPr>
+          <w:color w:val="A9B7C6"/>
+          <w:sz w:val="28"/>
+          <w:szCs w:val="28"/>
+          <w:lang w:val="en-US"/>
+        </w:rPr>
+        <w:t>)</w:t>
+      </w:r>
+      <w:r>
+        <w:rPr>
+          <w:color w:val="CC7832"/>
+          <w:sz w:val="28"/>
+          <w:szCs w:val="28"/>
+          <w:lang w:val="en-US"/>
+        </w:rPr>
+        <w:t>;</w:t>
+      </w:r>
+      <w:r>
+        <w:rPr>
+          <w:color w:val="CC7832"/>
+          <w:sz w:val="28"/>
+          <w:szCs w:val="28"/>
+          <w:lang w:val="en-US"/>
+        </w:rPr>
+        <w:br/>
+        <w:t xml:space="preserve">        </w:t>
+      </w:r>
+      <w:proofErr w:type="spellStart"/>
+      <w:r>
+        <w:rPr>
+          <w:color w:val="A9B7C6"/>
+          <w:sz w:val="28"/>
+          <w:szCs w:val="28"/>
+          <w:lang w:val="en-US"/>
+        </w:rPr>
+        <w:t>MusicPlayer</w:t>
+      </w:r>
+      <w:proofErr w:type="spellEnd"/>
+      <w:r>
+        <w:rPr>
+          <w:color w:val="A9B7C6"/>
+          <w:sz w:val="28"/>
+          <w:szCs w:val="28"/>
+          <w:lang w:val="en-US"/>
+        </w:rPr>
+        <w:t xml:space="preserve"> musicPlayer2 = </w:t>
+      </w:r>
+      <w:proofErr w:type="spellStart"/>
+      <w:r>
+        <w:rPr>
+          <w:color w:val="A9B7C6"/>
+          <w:sz w:val="28"/>
+          <w:szCs w:val="28"/>
+          <w:lang w:val="en-US"/>
+        </w:rPr>
+        <w:t>context.getBean</w:t>
+      </w:r>
+      <w:proofErr w:type="spellEnd"/>
+      <w:r>
+        <w:rPr>
+          <w:color w:val="A9B7C6"/>
+          <w:sz w:val="28"/>
+          <w:szCs w:val="28"/>
+          <w:lang w:val="en-US"/>
+        </w:rPr>
+        <w:t>(</w:t>
+      </w:r>
+      <w:r>
+        <w:rPr>
+          <w:color w:val="6A8759"/>
+          <w:sz w:val="28"/>
+          <w:szCs w:val="28"/>
+          <w:lang w:val="en-US"/>
+        </w:rPr>
+        <w:t>"</w:t>
+      </w:r>
+      <w:proofErr w:type="spellStart"/>
+      <w:r>
+        <w:rPr>
+          <w:color w:val="6A8759"/>
+          <w:sz w:val="28"/>
+          <w:szCs w:val="28"/>
+          <w:lang w:val="en-US"/>
+        </w:rPr>
+        <w:t>musicPlayer</w:t>
+      </w:r>
+      <w:proofErr w:type="spellEnd"/>
+      <w:r>
+        <w:rPr>
+          <w:color w:val="6A8759"/>
+          <w:sz w:val="28"/>
+          <w:szCs w:val="28"/>
+          <w:lang w:val="en-US"/>
+        </w:rPr>
+        <w:t>"</w:t>
+      </w:r>
+      <w:r>
+        <w:rPr>
+          <w:color w:val="CC7832"/>
+          <w:sz w:val="28"/>
+          <w:szCs w:val="28"/>
+          <w:lang w:val="en-US"/>
+        </w:rPr>
+        <w:t xml:space="preserve">, </w:t>
+      </w:r>
+      <w:proofErr w:type="spellStart"/>
+      <w:r>
+        <w:rPr>
+          <w:color w:val="A9B7C6"/>
+          <w:sz w:val="28"/>
+          <w:szCs w:val="28"/>
+          <w:lang w:val="en-US"/>
+        </w:rPr>
+        <w:t>MusicPlayer.</w:t>
+      </w:r>
+      <w:r>
+        <w:rPr>
+          <w:color w:val="CC7832"/>
+          <w:sz w:val="28"/>
+          <w:szCs w:val="28"/>
+          <w:lang w:val="en-US"/>
+        </w:rPr>
+        <w:t>class</w:t>
+      </w:r>
+      <w:proofErr w:type="spellEnd"/>
+      <w:r>
+        <w:rPr>
+          <w:color w:val="A9B7C6"/>
+          <w:sz w:val="28"/>
+          <w:szCs w:val="28"/>
+          <w:lang w:val="en-US"/>
+        </w:rPr>
+        <w:t>)</w:t>
+      </w:r>
+      <w:r>
+        <w:rPr>
+          <w:color w:val="CC7832"/>
+          <w:sz w:val="28"/>
+          <w:szCs w:val="28"/>
+          <w:lang w:val="en-US"/>
+        </w:rPr>
+        <w:t>;</w:t>
+      </w:r>
+      <w:r>
+        <w:rPr>
+          <w:color w:val="CC7832"/>
+          <w:sz w:val="28"/>
+          <w:szCs w:val="28"/>
+          <w:lang w:val="en-US"/>
+        </w:rPr>
+        <w:br/>
+      </w:r>
+      <w:r>
+        <w:rPr>
+          <w:color w:val="CC7832"/>
+          <w:sz w:val="28"/>
+          <w:szCs w:val="28"/>
+          <w:lang w:val="en-US"/>
+        </w:rPr>
+        <w:br/>
+        <w:t xml:space="preserve">        </w:t>
+      </w:r>
+      <w:r>
+        <w:rPr>
+          <w:color w:val="A9B7C6"/>
+          <w:sz w:val="28"/>
+          <w:szCs w:val="28"/>
+          <w:lang w:val="en-US"/>
+        </w:rPr>
+        <w:t>musicPlayer1.playMusic()</w:t>
+      </w:r>
+      <w:r>
+        <w:rPr>
+          <w:color w:val="CC7832"/>
+          <w:sz w:val="28"/>
+          <w:szCs w:val="28"/>
+          <w:lang w:val="en-US"/>
+        </w:rPr>
+        <w:t>;</w:t>
+      </w:r>
+      <w:r>
+        <w:rPr>
+          <w:color w:val="CC7832"/>
+          <w:sz w:val="28"/>
+          <w:szCs w:val="28"/>
+          <w:lang w:val="en-US"/>
+        </w:rPr>
+        <w:br/>
+        <w:t xml:space="preserve">        </w:t>
+      </w:r>
+      <w:r>
+        <w:rPr>
+          <w:color w:val="A9B7C6"/>
+          <w:sz w:val="28"/>
+          <w:szCs w:val="28"/>
+          <w:lang w:val="en-US"/>
+        </w:rPr>
+        <w:t>musicPlayer2.playMusic()</w:t>
+      </w:r>
+      <w:r>
+        <w:rPr>
+          <w:color w:val="CC7832"/>
+          <w:sz w:val="28"/>
+          <w:szCs w:val="28"/>
+          <w:lang w:val="en-US"/>
+        </w:rPr>
+        <w:t>;</w:t>
+      </w:r>
+      <w:r>
+        <w:rPr>
+          <w:color w:val="CC7832"/>
+          <w:sz w:val="28"/>
+          <w:szCs w:val="28"/>
+          <w:lang w:val="en-US"/>
+        </w:rPr>
+        <w:br/>
+      </w:r>
+      <w:r>
+        <w:rPr>
+          <w:color w:val="CC7832"/>
+          <w:sz w:val="28"/>
+          <w:szCs w:val="28"/>
+          <w:lang w:val="en-US"/>
+        </w:rPr>
+        <w:br/>
+      </w:r>
+      <w:r>
+        <w:rPr>
+          <w:color w:val="CC7832"/>
+          <w:sz w:val="28"/>
+          <w:szCs w:val="28"/>
+          <w:lang w:val="en-US"/>
+        </w:rPr>
+        <w:br/>
+        <w:t xml:space="preserve">        </w:t>
+      </w:r>
+      <w:proofErr w:type="spellStart"/>
+      <w:r>
+        <w:rPr>
+          <w:color w:val="A9B7C6"/>
+          <w:sz w:val="28"/>
+          <w:szCs w:val="28"/>
+          <w:lang w:val="en-US"/>
+        </w:rPr>
+        <w:t>System.</w:t>
+      </w:r>
+      <w:r>
+        <w:rPr>
+          <w:i/>
+          <w:iCs/>
+          <w:color w:val="9876AA"/>
+          <w:sz w:val="28"/>
+          <w:szCs w:val="28"/>
+          <w:lang w:val="en-US"/>
+        </w:rPr>
+        <w:t>out</w:t>
+      </w:r>
+      <w:r>
+        <w:rPr>
+          <w:color w:val="A9B7C6"/>
+          <w:sz w:val="28"/>
+          <w:szCs w:val="28"/>
+          <w:lang w:val="en-US"/>
+        </w:rPr>
+        <w:t>.println</w:t>
+      </w:r>
+      <w:proofErr w:type="spellEnd"/>
+      <w:r>
+        <w:rPr>
+          <w:color w:val="A9B7C6"/>
+          <w:sz w:val="28"/>
+          <w:szCs w:val="28"/>
+          <w:lang w:val="en-US"/>
+        </w:rPr>
+        <w:t>(musicPlayer1 == musicPlayer2)</w:t>
+      </w:r>
+      <w:r>
+        <w:rPr>
+          <w:color w:val="CC7832"/>
+          <w:sz w:val="28"/>
+          <w:szCs w:val="28"/>
+          <w:lang w:val="en-US"/>
+        </w:rPr>
+        <w:t>;</w:t>
+      </w:r>
+      <w:r>
+        <w:rPr>
+          <w:color w:val="CC7832"/>
+          <w:sz w:val="28"/>
+          <w:szCs w:val="28"/>
+          <w:lang w:val="en-US"/>
+        </w:rPr>
+        <w:br/>
+        <w:t xml:space="preserve">    </w:t>
+      </w:r>
+      <w:r>
+        <w:rPr>
+          <w:color w:val="A9B7C6"/>
+          <w:sz w:val="28"/>
+          <w:szCs w:val="28"/>
+          <w:lang w:val="en-US"/>
+        </w:rPr>
+        <w:t>}</w:t>
+      </w:r>
+      <w:r>
+        <w:rPr>
+          <w:color w:val="A9B7C6"/>
+          <w:sz w:val="28"/>
+          <w:szCs w:val="28"/>
+          <w:lang w:val="en-US"/>
+        </w:rPr>
+        <w:br/>
+        <w:t>}</w:t>
+      </w:r>
+    </w:p>
+    <w:p>
+      <w:pPr>
+        <w:pStyle w:val="a3"/>
+        <w:tabs>
+          <w:tab w:val="left" w:pos="1832"/>
+        </w:tabs>
+        <w:jc w:val="center"/>
+        <w:rPr>
+          <w:lang w:val="en-US"/>
+        </w:rPr>
+      </w:pPr>
+      <w:r>
+        <w:t xml:space="preserve">(Код класса </w:t>
+      </w:r>
+      <w:r>
+        <w:rPr>
+          <w:lang w:val="en-US"/>
+        </w:rPr>
+        <w:t>main)</w:t>
+      </w:r>
+    </w:p>
     <w:p>
       <w:pPr>
         <w:rPr>
@@ -17663,312 +20110,78 @@
     <w:p>
       <w:pPr>
         <w:pStyle w:val="a3"/>
+        <w:numPr>
+          <w:ilvl w:val="0"/>
+          <w:numId w:val="9"/>
+        </w:numPr>
+        <w:rPr>
+          <w:lang w:val="en-US"/>
+        </w:rPr>
       </w:pPr>
       <w:r>
-        <w:t>(</w:t>
-      </w:r>
-      <w:r>
-        <w:t>Используются при начальной инициализации проекта и перед его удалением)</w:t>
-      </w:r>
-    </w:p>
-    <w:p>
-      <w:pPr>
-        <w:pStyle w:val="HTML"/>
-        <w:shd w:val="clear" w:color="auto" w:fill="2B2B2B"/>
-        <w:rPr>
-          <w:color w:val="A9B7C6"/>
-          <w:lang w:val="en-US"/>
-        </w:rPr>
-      </w:pPr>
-      <w:r>
-        <w:rPr>
-          <w:color w:val="BBB529"/>
-          <w:lang w:val="en-US"/>
-        </w:rPr>
-        <w:t>@</w:t>
-      </w:r>
-      <w:proofErr w:type="spellStart"/>
-      <w:r>
-        <w:rPr>
-          <w:color w:val="BBB529"/>
-          <w:lang w:val="en-US"/>
-        </w:rPr>
-        <w:t>PostConstruct</w:t>
-      </w:r>
-      <w:proofErr w:type="spellEnd"/>
-      <w:r>
-        <w:rPr>
-          <w:color w:val="BBB529"/>
-          <w:lang w:val="en-US"/>
-        </w:rPr>
-        <w:br/>
-      </w:r>
-      <w:r>
-        <w:rPr>
-          <w:color w:val="CC7832"/>
-          <w:lang w:val="en-US"/>
-        </w:rPr>
-        <w:t xml:space="preserve">public void </w:t>
-      </w:r>
-      <w:proofErr w:type="spellStart"/>
-      <w:proofErr w:type="gramStart"/>
-      <w:r>
-        <w:rPr>
-          <w:color w:val="FFC66D"/>
-          <w:lang w:val="en-US"/>
-        </w:rPr>
-        <w:t>doMyInit</w:t>
-      </w:r>
-      <w:proofErr w:type="spellEnd"/>
-      <w:r>
-        <w:rPr>
-          <w:color w:val="A9B7C6"/>
-          <w:lang w:val="en-US"/>
-        </w:rPr>
-        <w:t>(</w:t>
-      </w:r>
-      <w:proofErr w:type="gramEnd"/>
-      <w:r>
-        <w:rPr>
-          <w:color w:val="A9B7C6"/>
-          <w:lang w:val="en-US"/>
-        </w:rPr>
-        <w:t>){</w:t>
-      </w:r>
-      <w:r>
-        <w:rPr>
-          <w:color w:val="A9B7C6"/>
-          <w:lang w:val="en-US"/>
-        </w:rPr>
-        <w:br/>
-        <w:t xml:space="preserve">    </w:t>
-      </w:r>
-      <w:proofErr w:type="spellStart"/>
-      <w:r>
-        <w:rPr>
-          <w:color w:val="A9B7C6"/>
-          <w:lang w:val="en-US"/>
-        </w:rPr>
-        <w:t>System.</w:t>
-      </w:r>
-      <w:r>
-        <w:rPr>
-          <w:i/>
-          <w:iCs/>
-          <w:color w:val="9876AA"/>
-          <w:lang w:val="en-US"/>
-        </w:rPr>
-        <w:t>out</w:t>
-      </w:r>
-      <w:r>
-        <w:rPr>
-          <w:color w:val="A9B7C6"/>
-          <w:lang w:val="en-US"/>
-        </w:rPr>
-        <w:t>.println</w:t>
-      </w:r>
-      <w:proofErr w:type="spellEnd"/>
-      <w:r>
-        <w:rPr>
-          <w:color w:val="A9B7C6"/>
-          <w:lang w:val="en-US"/>
-        </w:rPr>
-        <w:t>(</w:t>
-      </w:r>
-      <w:r>
-        <w:rPr>
-          <w:color w:val="6A8759"/>
-          <w:lang w:val="en-US"/>
-        </w:rPr>
-        <w:t xml:space="preserve">"Start </w:t>
-      </w:r>
-      <w:proofErr w:type="spellStart"/>
-      <w:r>
-        <w:rPr>
-          <w:color w:val="6A8759"/>
-          <w:lang w:val="en-US"/>
-        </w:rPr>
-        <w:t>init</w:t>
-      </w:r>
-      <w:proofErr w:type="spellEnd"/>
-      <w:r>
-        <w:rPr>
-          <w:color w:val="6A8759"/>
-          <w:lang w:val="en-US"/>
-        </w:rPr>
-        <w:t>"</w:t>
-      </w:r>
-      <w:r>
-        <w:rPr>
-          <w:color w:val="A9B7C6"/>
-          <w:lang w:val="en-US"/>
-        </w:rPr>
-        <w:t>)</w:t>
-      </w:r>
-      <w:r>
-        <w:rPr>
-          <w:color w:val="CC7832"/>
-          <w:lang w:val="en-US"/>
-        </w:rPr>
-        <w:t>;</w:t>
-      </w:r>
-      <w:r>
-        <w:rPr>
-          <w:color w:val="CC7832"/>
-          <w:lang w:val="en-US"/>
-        </w:rPr>
-        <w:br/>
-      </w:r>
-      <w:r>
-        <w:rPr>
-          <w:color w:val="A9B7C6"/>
-          <w:lang w:val="en-US"/>
-        </w:rPr>
-        <w:t>}</w:t>
-      </w:r>
-      <w:r>
-        <w:rPr>
-          <w:color w:val="A9B7C6"/>
-          <w:lang w:val="en-US"/>
-        </w:rPr>
-        <w:br/>
-      </w:r>
-      <w:r>
-        <w:rPr>
-          <w:color w:val="A9B7C6"/>
-          <w:lang w:val="en-US"/>
-        </w:rPr>
-        <w:br/>
-      </w:r>
-      <w:r>
-        <w:rPr>
-          <w:color w:val="BBB529"/>
-          <w:lang w:val="en-US"/>
-        </w:rPr>
-        <w:t>@</w:t>
-      </w:r>
-      <w:proofErr w:type="spellStart"/>
-      <w:r>
-        <w:rPr>
-          <w:color w:val="BBB529"/>
-          <w:lang w:val="en-US"/>
-        </w:rPr>
-        <w:t>PreDestroy</w:t>
-      </w:r>
-      <w:proofErr w:type="spellEnd"/>
-      <w:r>
-        <w:rPr>
-          <w:color w:val="BBB529"/>
-          <w:lang w:val="en-US"/>
-        </w:rPr>
-        <w:br/>
-      </w:r>
-      <w:r>
-        <w:rPr>
-          <w:color w:val="CC7832"/>
-          <w:lang w:val="en-US"/>
-        </w:rPr>
-        <w:t xml:space="preserve">public void </w:t>
-      </w:r>
-      <w:proofErr w:type="spellStart"/>
-      <w:r>
-        <w:rPr>
-          <w:color w:val="FFC66D"/>
-          <w:lang w:val="en-US"/>
-        </w:rPr>
-        <w:t>doMyDestroy</w:t>
-      </w:r>
-      <w:proofErr w:type="spellEnd"/>
-      <w:r>
-        <w:rPr>
-          <w:color w:val="A9B7C6"/>
-          <w:lang w:val="en-US"/>
-        </w:rPr>
-        <w:t>(){</w:t>
-      </w:r>
-      <w:r>
-        <w:rPr>
-          <w:color w:val="A9B7C6"/>
-          <w:lang w:val="en-US"/>
-        </w:rPr>
-        <w:br/>
-        <w:t xml:space="preserve">    </w:t>
-      </w:r>
-      <w:proofErr w:type="spellStart"/>
-      <w:r>
-        <w:rPr>
-          <w:color w:val="A9B7C6"/>
-          <w:lang w:val="en-US"/>
-        </w:rPr>
-        <w:t>System.</w:t>
-      </w:r>
-      <w:r>
-        <w:rPr>
-          <w:i/>
-          <w:iCs/>
-          <w:color w:val="9876AA"/>
-          <w:lang w:val="en-US"/>
-        </w:rPr>
-        <w:t>out</w:t>
-      </w:r>
-      <w:r>
-        <w:rPr>
-          <w:color w:val="A9B7C6"/>
-          <w:lang w:val="en-US"/>
-        </w:rPr>
-        <w:t>.println</w:t>
-      </w:r>
-      <w:proofErr w:type="spellEnd"/>
-      <w:r>
-        <w:rPr>
-          <w:color w:val="A9B7C6"/>
-          <w:lang w:val="en-US"/>
-        </w:rPr>
-        <w:t>(</w:t>
-      </w:r>
-      <w:r>
-        <w:rPr>
-          <w:color w:val="6A8759"/>
-          <w:lang w:val="en-US"/>
-        </w:rPr>
-        <w:t>"Do my destroy"</w:t>
-      </w:r>
-      <w:r>
-        <w:rPr>
-          <w:color w:val="A9B7C6"/>
-          <w:lang w:val="en-US"/>
-        </w:rPr>
-        <w:t>)</w:t>
-      </w:r>
-      <w:r>
-        <w:rPr>
-          <w:color w:val="CC7832"/>
-          <w:lang w:val="en-US"/>
-        </w:rPr>
-        <w:t>;</w:t>
-      </w:r>
-      <w:r>
-        <w:rPr>
-          <w:color w:val="CC7832"/>
-          <w:lang w:val="en-US"/>
-        </w:rPr>
-        <w:br/>
-      </w:r>
-      <w:r>
-        <w:rPr>
-          <w:color w:val="A9B7C6"/>
-          <w:lang w:val="en-US"/>
-        </w:rPr>
-        <w:t>}</w:t>
+        <w:t xml:space="preserve">По умолчанию </w:t>
+      </w:r>
+      <w:r>
+        <w:rPr>
+          <w:lang w:val="en-US"/>
+        </w:rPr>
+        <w:t xml:space="preserve">scope </w:t>
+      </w:r>
+      <w:r>
+        <w:rPr>
+          <w:lang w:val="en-US"/>
+        </w:rPr>
+        <w:t>=” singleton</w:t>
+      </w:r>
+      <w:r>
+        <w:rPr>
+          <w:lang w:val="en-US"/>
+        </w:rPr>
+        <w:t>”</w:t>
       </w:r>
     </w:p>
     <w:p>
       <w:pPr>
         <w:pStyle w:val="a3"/>
-        <w:rPr>
-          <w:lang w:val="en-US"/>
-        </w:rPr>
+        <w:numPr>
+          <w:ilvl w:val="0"/>
+          <w:numId w:val="9"/>
+        </w:numPr>
       </w:pPr>
+      <w:r>
+        <w:t xml:space="preserve">В конфигурационном файле не обязательно реализовывать методы, можно использовать аннотации </w:t>
+      </w:r>
+      <w:r>
+        <w:t>@</w:t>
+      </w:r>
+      <w:proofErr w:type="spellStart"/>
+      <w:r>
+        <w:rPr>
+          <w:lang w:val="en-US"/>
+        </w:rPr>
+        <w:t>Autowired</w:t>
+      </w:r>
+      <w:proofErr w:type="spellEnd"/>
+      <w:r>
+        <w:t xml:space="preserve"> </w:t>
+      </w:r>
+    </w:p>
+    <w:p>
+      <w:pPr>
+        <w:pStyle w:val="a3"/>
+        <w:ind w:firstLine="0"/>
+      </w:pPr>
+      <w:bookmarkStart w:id="0" w:name="_GoBack"/>
+      <w:bookmarkEnd w:id="0"/>
+      <w:r>
+        <w:tab/>
+      </w:r>
+      <w:r>
+        <w:tab/>
+      </w:r>
+      <w:r>
+        <w:tab/>
+      </w:r>
     </w:p>
     <w:sectPr>
       <w:pgSz w:w="11906" w:h="16838"/>
@@ -18549,6 +20762,95 @@
     </w:lvl>
   </w:abstractNum>
   <w:abstractNum w:abstractNumId="6" w15:restartNumberingAfterBreak="0">
+    <w:nsid w:val="66B75350"/>
+    <w:multiLevelType w:val="hybridMultilevel"/>
+    <w:tmpl w:val="D8167CB4"/>
+    <w:lvl w:ilvl="0" w:tplc="86C25240">
+      <w:start w:val="1"/>
+      <w:numFmt w:val="decimal"/>
+      <w:lvlText w:val="%1."/>
+      <w:lvlJc w:val="left"/>
+      <w:pPr>
+        <w:ind w:left="1069" w:hanging="360"/>
+      </w:pPr>
+      <w:rPr>
+        <w:rFonts w:hint="default"/>
+      </w:rPr>
+    </w:lvl>
+    <w:lvl w:ilvl="1" w:tplc="04190019" w:tentative="1">
+      <w:start w:val="1"/>
+      <w:numFmt w:val="lowerLetter"/>
+      <w:lvlText w:val="%2."/>
+      <w:lvlJc w:val="left"/>
+      <w:pPr>
+        <w:ind w:left="1789" w:hanging="360"/>
+      </w:pPr>
+    </w:lvl>
+    <w:lvl w:ilvl="2" w:tplc="0419001B" w:tentative="1">
+      <w:start w:val="1"/>
+      <w:numFmt w:val="lowerRoman"/>
+      <w:lvlText w:val="%3."/>
+      <w:lvlJc w:val="right"/>
+      <w:pPr>
+        <w:ind w:left="2509" w:hanging="180"/>
+      </w:pPr>
+    </w:lvl>
+    <w:lvl w:ilvl="3" w:tplc="0419000F" w:tentative="1">
+      <w:start w:val="1"/>
+      <w:numFmt w:val="decimal"/>
+      <w:lvlText w:val="%4."/>
+      <w:lvlJc w:val="left"/>
+      <w:pPr>
+        <w:ind w:left="3229" w:hanging="360"/>
+      </w:pPr>
+    </w:lvl>
+    <w:lvl w:ilvl="4" w:tplc="04190019" w:tentative="1">
+      <w:start w:val="1"/>
+      <w:numFmt w:val="lowerLetter"/>
+      <w:lvlText w:val="%5."/>
+      <w:lvlJc w:val="left"/>
+      <w:pPr>
+        <w:ind w:left="3949" w:hanging="360"/>
+      </w:pPr>
+    </w:lvl>
+    <w:lvl w:ilvl="5" w:tplc="0419001B" w:tentative="1">
+      <w:start w:val="1"/>
+      <w:numFmt w:val="lowerRoman"/>
+      <w:lvlText w:val="%6."/>
+      <w:lvlJc w:val="right"/>
+      <w:pPr>
+        <w:ind w:left="4669" w:hanging="180"/>
+      </w:pPr>
+    </w:lvl>
+    <w:lvl w:ilvl="6" w:tplc="0419000F" w:tentative="1">
+      <w:start w:val="1"/>
+      <w:numFmt w:val="decimal"/>
+      <w:lvlText w:val="%7."/>
+      <w:lvlJc w:val="left"/>
+      <w:pPr>
+        <w:ind w:left="5389" w:hanging="360"/>
+      </w:pPr>
+    </w:lvl>
+    <w:lvl w:ilvl="7" w:tplc="04190019" w:tentative="1">
+      <w:start w:val="1"/>
+      <w:numFmt w:val="lowerLetter"/>
+      <w:lvlText w:val="%8."/>
+      <w:lvlJc w:val="left"/>
+      <w:pPr>
+        <w:ind w:left="6109" w:hanging="360"/>
+      </w:pPr>
+    </w:lvl>
+    <w:lvl w:ilvl="8" w:tplc="0419001B" w:tentative="1">
+      <w:start w:val="1"/>
+      <w:numFmt w:val="lowerRoman"/>
+      <w:lvlText w:val="%9."/>
+      <w:lvlJc w:val="right"/>
+      <w:pPr>
+        <w:ind w:left="6829" w:hanging="180"/>
+      </w:pPr>
+    </w:lvl>
+  </w:abstractNum>
+  <w:abstractNum w:abstractNumId="7" w15:restartNumberingAfterBreak="0">
     <w:nsid w:val="78A65981"/>
     <w:multiLevelType w:val="hybridMultilevel"/>
     <w:tmpl w:val="A7783634"/>
@@ -18637,7 +20939,7 @@
       </w:pPr>
     </w:lvl>
   </w:abstractNum>
-  <w:abstractNum w:abstractNumId="7" w15:restartNumberingAfterBreak="0">
+  <w:abstractNum w:abstractNumId="8" w15:restartNumberingAfterBreak="0">
     <w:nsid w:val="7FCA29BE"/>
     <w:multiLevelType w:val="hybridMultilevel"/>
     <w:tmpl w:val="F510F5C6"/>
@@ -18736,19 +21038,22 @@
     <w:abstractNumId w:val="4"/>
   </w:num>
   <w:num w:numId="4">
-    <w:abstractNumId w:val="6"/>
+    <w:abstractNumId w:val="7"/>
   </w:num>
   <w:num w:numId="5">
     <w:abstractNumId w:val="0"/>
   </w:num>
   <w:num w:numId="6">
-    <w:abstractNumId w:val="7"/>
+    <w:abstractNumId w:val="8"/>
   </w:num>
   <w:num w:numId="7">
     <w:abstractNumId w:val="1"/>
   </w:num>
   <w:num w:numId="8">
     <w:abstractNumId w:val="5"/>
+  </w:num>
+  <w:num w:numId="9">
+    <w:abstractNumId w:val="6"/>
   </w:num>
 </w:numbering>
 </file>

</xml_diff>